<commit_message>
oppdatert tekst. Mangler pensumliste
</commit_message>
<xml_diff>
--- a/Tverrfaglig .docx
+++ b/Tverrfaglig .docx
@@ -1,6 +1,6 @@
 
 <file path=word/document.xml><?xml version="1.0" encoding="utf-8"?>
-<w:document xmlns:wpc="http://schemas.microsoft.com/office/word/2010/wordprocessingCanvas" xmlns:cx="http://schemas.microsoft.com/office/drawing/2014/chartex" xmlns:cx1="http://schemas.microsoft.com/office/drawing/2015/9/8/chartex" xmlns:cx2="http://schemas.microsoft.com/office/drawing/2015/10/21/chartex" xmlns:cx3="http://schemas.microsoft.com/office/drawing/2016/5/9/chartex" xmlns:cx4="http://schemas.microsoft.com/office/drawing/2016/5/10/chartex" xmlns:cx5="http://schemas.microsoft.com/office/drawing/2016/5/11/chartex" xmlns:cx6="http://schemas.microsoft.com/office/drawing/2016/5/12/chartex" xmlns:cx7="http://schemas.microsoft.com/office/drawing/2016/5/13/chartex" xmlns:cx8="http://schemas.microsoft.com/office/drawing/2016/5/14/chartex" xmlns:mc="http://schemas.openxmlformats.org/markup-compatibility/2006" xmlns:aink="http://schemas.microsoft.com/office/drawing/2016/ink" xmlns:am3d="http://schemas.microsoft.com/office/drawing/2017/model3d" xmlns:o="urn:schemas-microsoft-com:office:office" xmlns:r="http://schemas.openxmlformats.org/officeDocument/2006/relationships" xmlns:m="http://schemas.openxmlformats.org/officeDocument/2006/math" xmlns:v="urn:schemas-microsoft-com:vml" xmlns:wp14="http://schemas.microsoft.com/office/word/2010/wordprocessingDrawing" xmlns:wp="http://schemas.openxmlformats.org/drawingml/2006/wordprocessingDrawing" xmlns:w10="urn:schemas-microsoft-com:office:word" xmlns:w="http://schemas.openxmlformats.org/wordprocessingml/2006/main" xmlns:w14="http://schemas.microsoft.com/office/word/2010/wordml" xmlns:w15="http://schemas.microsoft.com/office/word/2012/wordml" xmlns:w16cex="http://schemas.microsoft.com/office/word/2018/wordml/cex" xmlns:w16cid="http://schemas.microsoft.com/office/word/2016/wordml/cid" xmlns:w16="http://schemas.microsoft.com/office/word/2018/wordml" xmlns:w16sdtdh="http://schemas.microsoft.com/office/word/2020/wordml/sdtdatahash" xmlns:w16se="http://schemas.microsoft.com/office/word/2015/wordml/symex" xmlns:wpg="http://schemas.microsoft.com/office/word/2010/wordprocessingGroup" xmlns:wpi="http://schemas.microsoft.com/office/word/2010/wordprocessingInk" xmlns:wne="http://schemas.microsoft.com/office/word/2006/wordml" xmlns:wps="http://schemas.microsoft.com/office/word/2010/wordprocessingShape" mc:Ignorable="w14 w15 w16se w16cid w16 w16cex w16sdtdh wp14">
+<w:document xmlns:wpc="http://schemas.microsoft.com/office/word/2010/wordprocessingCanvas" xmlns:cx="http://schemas.microsoft.com/office/drawing/2014/chartex" xmlns:cx1="http://schemas.microsoft.com/office/drawing/2015/9/8/chartex" xmlns:cx2="http://schemas.microsoft.com/office/drawing/2015/10/21/chartex" xmlns:cx3="http://schemas.microsoft.com/office/drawing/2016/5/9/chartex" xmlns:cx4="http://schemas.microsoft.com/office/drawing/2016/5/10/chartex" xmlns:cx5="http://schemas.microsoft.com/office/drawing/2016/5/11/chartex" xmlns:cx6="http://schemas.microsoft.com/office/drawing/2016/5/12/chartex" xmlns:cx7="http://schemas.microsoft.com/office/drawing/2016/5/13/chartex" xmlns:cx8="http://schemas.microsoft.com/office/drawing/2016/5/14/chartex" xmlns:mc="http://schemas.openxmlformats.org/markup-compatibility/2006" xmlns:aink="http://schemas.microsoft.com/office/drawing/2016/ink" xmlns:am3d="http://schemas.microsoft.com/office/drawing/2017/model3d" xmlns:o="urn:schemas-microsoft-com:office:office" xmlns:r="http://schemas.openxmlformats.org/officeDocument/2006/relationships" xmlns:m="http://schemas.openxmlformats.org/officeDocument/2006/math" xmlns:v="urn:schemas-microsoft-com:vml" xmlns:wp14="http://schemas.microsoft.com/office/word/2010/wordprocessingDrawing" xmlns:wp="http://schemas.openxmlformats.org/drawingml/2006/wordprocessingDrawing" xmlns:w10="urn:schemas-microsoft-com:office:word" xmlns:w="http://schemas.openxmlformats.org/wordprocessingml/2006/main" xmlns:w14="http://schemas.microsoft.com/office/word/2010/wordml" xmlns:w15="http://schemas.microsoft.com/office/word/2012/wordml" xmlns:w16cex="http://schemas.microsoft.com/office/word/2018/wordml/cex" xmlns:w16cid="http://schemas.microsoft.com/office/word/2016/wordml/cid" xmlns:w16="http://schemas.microsoft.com/office/word/2018/wordml" xmlns:w16se="http://schemas.microsoft.com/office/word/2015/wordml/symex" xmlns:wpg="http://schemas.microsoft.com/office/word/2010/wordprocessingGroup" xmlns:wpi="http://schemas.microsoft.com/office/word/2010/wordprocessingInk" xmlns:wne="http://schemas.microsoft.com/office/word/2006/wordml" xmlns:wps="http://schemas.microsoft.com/office/word/2010/wordprocessingShape" mc:Ignorable="w14 w15 w16se w16cid w16 w16cex wp14">
   <w:body>
     <w:p>
       <w:pPr>
@@ -68,6 +68,7 @@
                 <w:lang w:eastAsia="nb-NO"/>
               </w:rPr>
             </w:pPr>
+            <w:proofErr w:type="spellStart"/>
             <w:r>
               <w:rPr>
                 <w:rFonts w:ascii="Calibri" w:eastAsia="Times New Roman" w:hAnsi="Calibri" w:cs="Calibri"/>
@@ -77,7 +78,19 @@
                 <w:szCs w:val="24"/>
                 <w:lang w:val="en-US" w:eastAsia="nb-NO"/>
               </w:rPr>
-              <w:t>Emnekode </w:t>
+              <w:t>Emnekode</w:t>
+            </w:r>
+            <w:proofErr w:type="spellEnd"/>
+            <w:r>
+              <w:rPr>
+                <w:rFonts w:ascii="Calibri" w:eastAsia="Times New Roman" w:hAnsi="Calibri" w:cs="Calibri"/>
+                <w:b/>
+                <w:bCs/>
+                <w:sz w:val="24"/>
+                <w:szCs w:val="24"/>
+                <w:lang w:val="en-US" w:eastAsia="nb-NO"/>
+              </w:rPr>
+              <w:t> </w:t>
             </w:r>
             <w:proofErr w:type="spellStart"/>
             <w:r>
@@ -1194,7 +1207,42 @@
           <w:rFonts w:ascii="Calibri" w:eastAsia="Times New Roman" w:hAnsi="Calibri" w:cs="Calibri"/>
           <w:lang w:eastAsia="nb-NO"/>
         </w:rPr>
-        <w:t>følgende fag å søke:</w:t>
+        <w:t>følgende</w:t>
+      </w:r>
+      <w:r>
+        <w:rPr>
+          <w:rFonts w:ascii="Calibri" w:eastAsia="Times New Roman" w:hAnsi="Calibri" w:cs="Calibri"/>
+          <w:lang w:eastAsia="nb-NO"/>
+        </w:rPr>
+        <w:t xml:space="preserve"> eller tenkt å velge følgende</w:t>
+      </w:r>
+      <w:r>
+        <w:rPr>
+          <w:rFonts w:ascii="Calibri" w:eastAsia="Times New Roman" w:hAnsi="Calibri" w:cs="Calibri"/>
+          <w:lang w:eastAsia="nb-NO"/>
+        </w:rPr>
+        <w:t xml:space="preserve"> </w:t>
+      </w:r>
+      <w:r>
+        <w:rPr>
+          <w:rFonts w:ascii="Calibri" w:eastAsia="Times New Roman" w:hAnsi="Calibri" w:cs="Calibri"/>
+          <w:lang w:eastAsia="nb-NO"/>
+        </w:rPr>
+        <w:t>emne</w:t>
+      </w:r>
+      <w:r>
+        <w:rPr>
+          <w:rFonts w:ascii="Calibri" w:eastAsia="Times New Roman" w:hAnsi="Calibri" w:cs="Calibri"/>
+          <w:lang w:eastAsia="nb-NO"/>
+        </w:rPr>
+        <w:t>r</w:t>
+      </w:r>
+      <w:r>
+        <w:rPr>
+          <w:rFonts w:ascii="Calibri" w:eastAsia="Times New Roman" w:hAnsi="Calibri" w:cs="Calibri"/>
+          <w:lang w:eastAsia="nb-NO"/>
+        </w:rPr>
+        <w:t xml:space="preserve"> å søke:</w:t>
       </w:r>
     </w:p>
     <w:p>
@@ -1213,18 +1261,244 @@
           <w:color w:val="FF0000"/>
           <w:lang w:eastAsia="nb-NO"/>
         </w:rPr>
-        <w:t xml:space="preserve">byggfaglig innføring og programmering </w:t>
-      </w:r>
-    </w:p>
-    <w:p>
-      <w:pPr>
-        <w:spacing w:after="0" w:line="240" w:lineRule="auto"/>
-        <w:textAlignment w:val="baseline"/>
+        <w:t xml:space="preserve">BYFE1201 </w:t>
+      </w:r>
+      <w:proofErr w:type="spellStart"/>
+      <w:r>
         <w:rPr>
           <w:rFonts w:ascii="Calibri" w:eastAsia="Times New Roman" w:hAnsi="Calibri" w:cs="Calibri"/>
           <w:color w:val="FF0000"/>
           <w:lang w:eastAsia="nb-NO"/>
         </w:rPr>
+        <w:t>B</w:t>
+      </w:r>
+      <w:r>
+        <w:rPr>
+          <w:rFonts w:ascii="Calibri" w:eastAsia="Times New Roman" w:hAnsi="Calibri" w:cs="Calibri"/>
+          <w:color w:val="FF0000"/>
+          <w:lang w:eastAsia="nb-NO"/>
+        </w:rPr>
+        <w:t>yggfaglig</w:t>
+      </w:r>
+      <w:proofErr w:type="spellEnd"/>
+      <w:r>
+        <w:rPr>
+          <w:rFonts w:ascii="Calibri" w:eastAsia="Times New Roman" w:hAnsi="Calibri" w:cs="Calibri"/>
+          <w:color w:val="FF0000"/>
+          <w:lang w:eastAsia="nb-NO"/>
+        </w:rPr>
+        <w:t xml:space="preserve"> innføring </w:t>
+      </w:r>
+    </w:p>
+    <w:p>
+      <w:pPr>
+        <w:spacing w:after="0" w:line="240" w:lineRule="auto"/>
+        <w:textAlignment w:val="baseline"/>
+        <w:rPr>
+          <w:rFonts w:ascii="Calibri" w:eastAsia="Times New Roman" w:hAnsi="Calibri" w:cs="Calibri"/>
+          <w:color w:val="FF0000"/>
+          <w:lang w:eastAsia="nb-NO"/>
+        </w:rPr>
+      </w:pPr>
+      <w:r>
+        <w:rPr>
+          <w:rFonts w:ascii="Calibri" w:eastAsia="Times New Roman" w:hAnsi="Calibri" w:cs="Calibri"/>
+          <w:color w:val="FF0000"/>
+          <w:lang w:eastAsia="nb-NO"/>
+        </w:rPr>
+        <w:t>BEPE1700 P</w:t>
+      </w:r>
+      <w:r>
+        <w:rPr>
+          <w:rFonts w:ascii="Calibri" w:eastAsia="Times New Roman" w:hAnsi="Calibri" w:cs="Calibri"/>
+          <w:color w:val="FF0000"/>
+          <w:lang w:eastAsia="nb-NO"/>
+        </w:rPr>
+        <w:t xml:space="preserve">rogrammering </w:t>
+      </w:r>
+    </w:p>
+    <w:p>
+      <w:pPr>
+        <w:spacing w:after="0" w:line="240" w:lineRule="auto"/>
+        <w:textAlignment w:val="baseline"/>
+        <w:rPr>
+          <w:rFonts w:ascii="Calibri" w:eastAsia="Times New Roman" w:hAnsi="Calibri" w:cs="Calibri"/>
+          <w:color w:val="FF0000"/>
+          <w:lang w:eastAsia="nb-NO"/>
+        </w:rPr>
+      </w:pPr>
+      <w:r>
+        <w:rPr>
+          <w:rFonts w:ascii="Calibri" w:eastAsia="Times New Roman" w:hAnsi="Calibri" w:cs="Calibri"/>
+          <w:color w:val="FF0000"/>
+          <w:lang w:eastAsia="nb-NO"/>
+        </w:rPr>
+        <w:t>BYTS1401 Byggeteknikk</w:t>
+      </w:r>
+    </w:p>
+    <w:p>
+      <w:pPr>
+        <w:spacing w:after="0" w:line="240" w:lineRule="auto"/>
+        <w:textAlignment w:val="baseline"/>
+        <w:rPr>
+          <w:rFonts w:ascii="Calibri" w:eastAsia="Times New Roman" w:hAnsi="Calibri" w:cs="Calibri"/>
+          <w:color w:val="FF0000"/>
+          <w:lang w:eastAsia="nb-NO"/>
+        </w:rPr>
+      </w:pPr>
+      <w:r>
+        <w:rPr>
+          <w:rFonts w:ascii="Calibri" w:eastAsia="Times New Roman" w:hAnsi="Calibri" w:cs="Calibri"/>
+          <w:color w:val="FF0000"/>
+          <w:lang w:eastAsia="nb-NO"/>
+        </w:rPr>
+        <w:t>BY</w:t>
+      </w:r>
+      <w:r>
+        <w:rPr>
+          <w:rFonts w:ascii="Calibri" w:eastAsia="Times New Roman" w:hAnsi="Calibri" w:cs="Calibri"/>
+          <w:color w:val="FF0000"/>
+          <w:lang w:eastAsia="nb-NO"/>
+        </w:rPr>
+        <w:t>PE2700 Prosjektstyring (2.år vårsemester)</w:t>
+      </w:r>
+    </w:p>
+    <w:p>
+      <w:pPr>
+        <w:spacing w:after="0" w:line="240" w:lineRule="auto"/>
+        <w:textAlignment w:val="baseline"/>
+        <w:rPr>
+          <w:rFonts w:ascii="Calibri" w:eastAsia="Times New Roman" w:hAnsi="Calibri" w:cs="Calibri"/>
+          <w:color w:val="FF0000"/>
+          <w:lang w:eastAsia="nb-NO"/>
+        </w:rPr>
+      </w:pPr>
+      <w:r>
+        <w:rPr>
+          <w:rFonts w:ascii="Calibri" w:eastAsia="Times New Roman" w:hAnsi="Calibri" w:cs="Calibri"/>
+          <w:color w:val="FF0000"/>
+          <w:lang w:eastAsia="nb-NO"/>
+        </w:rPr>
+        <w:t>BYVE3615 Byggeskikk</w:t>
+      </w:r>
+      <w:r>
+        <w:rPr>
+          <w:rFonts w:ascii="Calibri" w:eastAsia="Times New Roman" w:hAnsi="Calibri" w:cs="Calibri"/>
+          <w:color w:val="FF0000"/>
+          <w:lang w:eastAsia="nb-NO"/>
+        </w:rPr>
+        <w:t>, arkitektur og design (valgfag bygg, 3.år høstsemester)</w:t>
+      </w:r>
+    </w:p>
+    <w:p>
+      <w:pPr>
+        <w:spacing w:after="0" w:line="240" w:lineRule="auto"/>
+        <w:textAlignment w:val="baseline"/>
+        <w:rPr>
+          <w:rFonts w:ascii="Calibri" w:eastAsia="Times New Roman" w:hAnsi="Calibri" w:cs="Calibri"/>
+          <w:color w:val="FF0000"/>
+          <w:lang w:eastAsia="nb-NO"/>
+        </w:rPr>
+      </w:pPr>
+      <w:r>
+        <w:rPr>
+          <w:rFonts w:ascii="Calibri" w:eastAsia="Times New Roman" w:hAnsi="Calibri" w:cs="Calibri"/>
+          <w:color w:val="FF0000"/>
+          <w:lang w:eastAsia="nb-NO"/>
+        </w:rPr>
+        <w:t xml:space="preserve">BYVE3401 Byggeprosess </w:t>
+      </w:r>
+      <w:r>
+        <w:rPr>
+          <w:rFonts w:ascii="Calibri" w:eastAsia="Times New Roman" w:hAnsi="Calibri" w:cs="Calibri"/>
+          <w:color w:val="FF0000"/>
+          <w:lang w:eastAsia="nb-NO"/>
+        </w:rPr>
+        <w:t xml:space="preserve">– ingeniørfaglig </w:t>
+      </w:r>
+      <w:proofErr w:type="spellStart"/>
+      <w:r>
+        <w:rPr>
+          <w:rFonts w:ascii="Calibri" w:eastAsia="Times New Roman" w:hAnsi="Calibri" w:cs="Calibri"/>
+          <w:color w:val="FF0000"/>
+          <w:lang w:eastAsia="nb-NO"/>
+        </w:rPr>
+        <w:t>systememne</w:t>
+      </w:r>
+      <w:proofErr w:type="spellEnd"/>
+    </w:p>
+    <w:p>
+      <w:pPr>
+        <w:spacing w:after="0" w:line="240" w:lineRule="auto"/>
+        <w:textAlignment w:val="baseline"/>
+        <w:rPr>
+          <w:rFonts w:ascii="Calibri" w:eastAsia="Times New Roman" w:hAnsi="Calibri" w:cs="Calibri"/>
+          <w:color w:val="FF0000"/>
+          <w:lang w:val="en-US" w:eastAsia="nb-NO"/>
+        </w:rPr>
+      </w:pPr>
+      <w:r>
+        <w:rPr>
+          <w:rFonts w:ascii="Calibri" w:eastAsia="Times New Roman" w:hAnsi="Calibri" w:cs="Calibri"/>
+          <w:color w:val="FF0000"/>
+          <w:lang w:val="en-US" w:eastAsia="nb-NO"/>
+        </w:rPr>
+        <w:t>STKD6610 Technology and Society 2 (</w:t>
+      </w:r>
+      <w:proofErr w:type="gramStart"/>
+      <w:r>
+        <w:rPr>
+          <w:rFonts w:ascii="Calibri" w:eastAsia="Times New Roman" w:hAnsi="Calibri" w:cs="Calibri"/>
+          <w:color w:val="FF0000"/>
+          <w:lang w:val="en-US" w:eastAsia="nb-NO"/>
+        </w:rPr>
+        <w:t>3.å</w:t>
+      </w:r>
+      <w:r>
+        <w:rPr>
+          <w:rFonts w:ascii="Calibri" w:eastAsia="Times New Roman" w:hAnsi="Calibri" w:cs="Calibri"/>
+          <w:color w:val="FF0000"/>
+          <w:lang w:val="en-US" w:eastAsia="nb-NO"/>
+        </w:rPr>
+        <w:t>r</w:t>
+      </w:r>
+      <w:proofErr w:type="gramEnd"/>
+      <w:r>
+        <w:rPr>
+          <w:rFonts w:ascii="Calibri" w:eastAsia="Times New Roman" w:hAnsi="Calibri" w:cs="Calibri"/>
+          <w:color w:val="FF0000"/>
+          <w:lang w:val="en-US" w:eastAsia="nb-NO"/>
+        </w:rPr>
+        <w:t xml:space="preserve"> </w:t>
+      </w:r>
+      <w:proofErr w:type="spellStart"/>
+      <w:r>
+        <w:rPr>
+          <w:rFonts w:ascii="Calibri" w:eastAsia="Times New Roman" w:hAnsi="Calibri" w:cs="Calibri"/>
+          <w:color w:val="FF0000"/>
+          <w:lang w:val="en-US" w:eastAsia="nb-NO"/>
+        </w:rPr>
+        <w:t>høstsemester</w:t>
+      </w:r>
+      <w:proofErr w:type="spellEnd"/>
+      <w:r>
+        <w:rPr>
+          <w:rFonts w:ascii="Calibri" w:eastAsia="Times New Roman" w:hAnsi="Calibri" w:cs="Calibri"/>
+          <w:color w:val="FF0000"/>
+          <w:lang w:val="en-US" w:eastAsia="nb-NO"/>
+        </w:rPr>
+        <w:t>)</w:t>
+      </w:r>
+    </w:p>
+    <w:p>
+      <w:pPr>
+        <w:spacing w:after="0" w:line="240" w:lineRule="auto"/>
+        <w:textAlignment w:val="baseline"/>
+        <w:rPr>
+          <w:rFonts w:ascii="Calibri" w:eastAsia="Times New Roman" w:hAnsi="Calibri" w:cs="Calibri"/>
+          <w:color w:val="FF0000"/>
+          <w:lang w:val="en-US" w:eastAsia="nb-NO"/>
+        </w:rPr>
       </w:pPr>
     </w:p>
     <w:p>
@@ -1235,29 +1509,7 @@
           <w:rFonts w:ascii="Segoe UI" w:eastAsia="Times New Roman" w:hAnsi="Segoe UI" w:cs="Segoe UI"/>
           <w:sz w:val="18"/>
           <w:szCs w:val="18"/>
-          <w:lang w:eastAsia="nb-NO"/>
-        </w:rPr>
-      </w:pPr>
-    </w:p>
-    <w:p>
-      <w:pPr>
-        <w:spacing w:after="0" w:line="240" w:lineRule="auto"/>
-        <w:textAlignment w:val="baseline"/>
-        <w:rPr>
-          <w:rFonts w:ascii="Calibri" w:eastAsia="Times New Roman" w:hAnsi="Calibri" w:cs="Calibri"/>
-          <w:lang w:eastAsia="nb-NO"/>
-        </w:rPr>
-      </w:pPr>
-    </w:p>
-    <w:p>
-      <w:pPr>
-        <w:spacing w:after="0" w:line="240" w:lineRule="auto"/>
-        <w:textAlignment w:val="baseline"/>
-        <w:rPr>
-          <w:rFonts w:ascii="Segoe UI" w:eastAsia="Times New Roman" w:hAnsi="Segoe UI" w:cs="Segoe UI"/>
-          <w:sz w:val="18"/>
-          <w:szCs w:val="18"/>
-          <w:lang w:eastAsia="nb-NO"/>
+          <w:lang w:val="en-US" w:eastAsia="nb-NO"/>
         </w:rPr>
       </w:pPr>
     </w:p>
@@ -1694,13 +1946,48 @@
           <w:lang w:val="en-US" w:eastAsia="nb-NO"/>
         </w:rPr>
       </w:pPr>
-      <w:r>
-        <w:rPr>
-          <w:rFonts w:ascii="Calibri" w:eastAsia="Times New Roman" w:hAnsi="Calibri" w:cs="Calibri"/>
-          <w:lang w:eastAsia="nb-NO"/>
-        </w:rPr>
-        <w:t>Anvende prinsipper fra</w:t>
-      </w:r>
+      <w:proofErr w:type="spellStart"/>
+      <w:r>
+        <w:rPr>
+          <w:rFonts w:ascii="Calibri" w:eastAsia="Times New Roman" w:hAnsi="Calibri" w:cs="Calibri"/>
+          <w:lang w:val="en-US" w:eastAsia="nb-NO"/>
+        </w:rPr>
+        <w:lastRenderedPageBreak/>
+        <w:t>Anvende</w:t>
+      </w:r>
+      <w:proofErr w:type="spellEnd"/>
+      <w:r>
+        <w:rPr>
+          <w:rFonts w:ascii="Calibri" w:eastAsia="Times New Roman" w:hAnsi="Calibri" w:cs="Calibri"/>
+          <w:lang w:val="en-US" w:eastAsia="nb-NO"/>
+        </w:rPr>
+        <w:t xml:space="preserve"> </w:t>
+      </w:r>
+      <w:proofErr w:type="spellStart"/>
+      <w:r>
+        <w:rPr>
+          <w:rFonts w:ascii="Calibri" w:eastAsia="Times New Roman" w:hAnsi="Calibri" w:cs="Calibri"/>
+          <w:lang w:val="en-US" w:eastAsia="nb-NO"/>
+        </w:rPr>
+        <w:t>prinsipper</w:t>
+      </w:r>
+      <w:proofErr w:type="spellEnd"/>
+      <w:r>
+        <w:rPr>
+          <w:rFonts w:ascii="Calibri" w:eastAsia="Times New Roman" w:hAnsi="Calibri" w:cs="Calibri"/>
+          <w:lang w:val="en-US" w:eastAsia="nb-NO"/>
+        </w:rPr>
+        <w:t xml:space="preserve"> </w:t>
+      </w:r>
+      <w:proofErr w:type="spellStart"/>
+      <w:r>
+        <w:rPr>
+          <w:rFonts w:ascii="Calibri" w:eastAsia="Times New Roman" w:hAnsi="Calibri" w:cs="Calibri"/>
+          <w:lang w:val="en-US" w:eastAsia="nb-NO"/>
+        </w:rPr>
+        <w:t>fra</w:t>
+      </w:r>
+      <w:proofErr w:type="spellEnd"/>
       <w:r>
         <w:rPr>
           <w:rFonts w:ascii="Calibri" w:eastAsia="Times New Roman" w:hAnsi="Calibri" w:cs="Calibri"/>
@@ -1774,20 +2061,34 @@
           <w:lang w:eastAsia="nb-NO"/>
         </w:rPr>
       </w:pPr>
-      <w:commentRangeStart w:id="0"/>
-      <w:r>
-        <w:rPr>
-          <w:rFonts w:ascii="Calibri" w:eastAsia="Times New Roman" w:hAnsi="Calibri" w:cs="Calibri"/>
-          <w:lang w:eastAsia="nb-NO"/>
-        </w:rPr>
-        <w:t>Vise gode medmenneskelige ferdigheter, samt kreativitet og kritisk tenkning</w:t>
-      </w:r>
-      <w:commentRangeEnd w:id="0"/>
-      <w:r>
-        <w:rPr>
-          <w:rStyle w:val="Merknadsreferanse"/>
-        </w:rPr>
-        <w:commentReference w:id="0"/>
+      <w:r>
+        <w:rPr>
+          <w:rFonts w:ascii="Calibri" w:eastAsia="Times New Roman" w:hAnsi="Calibri" w:cs="Calibri"/>
+          <w:lang w:eastAsia="nb-NO"/>
+        </w:rPr>
+        <w:t>Vise gode medmenneskelige ferdigheter</w:t>
+      </w:r>
+    </w:p>
+    <w:p>
+      <w:pPr>
+        <w:numPr>
+          <w:ilvl w:val="0"/>
+          <w:numId w:val="2"/>
+        </w:numPr>
+        <w:spacing w:after="0" w:line="240" w:lineRule="auto"/>
+        <w:ind w:left="1080" w:firstLine="345"/>
+        <w:textAlignment w:val="baseline"/>
+        <w:rPr>
+          <w:rFonts w:ascii="Calibri" w:eastAsia="Times New Roman" w:hAnsi="Calibri" w:cs="Calibri"/>
+          <w:lang w:eastAsia="nb-NO"/>
+        </w:rPr>
+      </w:pPr>
+      <w:r>
+        <w:rPr>
+          <w:rFonts w:ascii="Calibri" w:eastAsia="Times New Roman" w:hAnsi="Calibri" w:cs="Calibri"/>
+          <w:lang w:eastAsia="nb-NO"/>
+        </w:rPr>
+        <w:t>Utøve kritisk tekning og ha kreative tilnærminger for å løse ulike utfordringer</w:t>
       </w:r>
     </w:p>
     <w:p>
@@ -1807,7 +2108,6 @@
           <w:rFonts w:ascii="Calibri" w:eastAsia="Times New Roman" w:hAnsi="Calibri" w:cs="Calibri"/>
           <w:lang w:eastAsia="nb-NO"/>
         </w:rPr>
-        <w:lastRenderedPageBreak/>
         <w:t>  </w:t>
       </w:r>
     </w:p>
@@ -2142,7 +2442,7 @@
           <w:rFonts w:ascii="Calibri" w:eastAsia="Times New Roman" w:hAnsi="Calibri" w:cs="Calibri"/>
           <w:lang w:eastAsia="nb-NO"/>
         </w:rPr>
-        <w:t>* </w:t>
+        <w:t> </w:t>
       </w:r>
     </w:p>
     <w:p>
@@ -2334,7 +2634,7 @@
           <w:rFonts w:ascii="Calibri" w:eastAsia="Times New Roman" w:hAnsi="Calibri" w:cs="Calibri"/>
           <w:lang w:eastAsia="nb-NO"/>
         </w:rPr>
-        <w:t>* </w:t>
+        <w:t> </w:t>
       </w:r>
     </w:p>
     <w:p>
@@ -2358,12 +2658,7 @@
     </w:p>
     <w:p>
       <w:pPr>
-        <w:numPr>
-          <w:ilvl w:val="0"/>
-          <w:numId w:val="4"/>
-        </w:numPr>
-        <w:spacing w:after="0" w:line="240" w:lineRule="auto"/>
-        <w:ind w:left="1080" w:firstLine="345"/>
+        <w:spacing w:after="0" w:line="240" w:lineRule="auto"/>
         <w:textAlignment w:val="baseline"/>
         <w:rPr>
           <w:rFonts w:ascii="Calibri" w:eastAsia="Times New Roman" w:hAnsi="Calibri" w:cs="Calibri"/>
@@ -2379,25 +2674,17 @@
           <w:szCs w:val="20"/>
           <w:lang w:eastAsia="nb-NO"/>
         </w:rPr>
-        <w:t>Alle øvinger</w:t>
-      </w:r>
-    </w:p>
-    <w:p>
-      <w:pPr>
-        <w:numPr>
-          <w:ilvl w:val="0"/>
-          <w:numId w:val="4"/>
-        </w:numPr>
-        <w:spacing w:after="0" w:line="240" w:lineRule="auto"/>
-        <w:ind w:left="1080" w:firstLine="345"/>
-        <w:textAlignment w:val="baseline"/>
+        <w:t>Studenten</w:t>
+      </w:r>
+      <w:r>
         <w:rPr>
           <w:rFonts w:ascii="Calibri" w:eastAsia="Times New Roman" w:hAnsi="Calibri" w:cs="Calibri"/>
           <w:sz w:val="20"/>
           <w:szCs w:val="20"/>
           <w:lang w:eastAsia="nb-NO"/>
         </w:rPr>
-      </w:pPr>
+        <w:t>e</w:t>
+      </w:r>
       <w:r>
         <w:rPr>
           <w:rFonts w:ascii="Calibri" w:eastAsia="Times New Roman" w:hAnsi="Calibri" w:cs="Calibri"/>
@@ -2405,286 +2692,43 @@
           <w:szCs w:val="20"/>
           <w:lang w:eastAsia="nb-NO"/>
         </w:rPr>
-        <w:t>In</w:t>
-      </w:r>
-    </w:p>
-    <w:p>
-      <w:pPr>
-        <w:spacing w:after="0" w:line="240" w:lineRule="auto"/>
-        <w:textAlignment w:val="baseline"/>
-        <w:rPr>
-          <w:rFonts w:ascii="Segoe UI" w:eastAsia="Times New Roman" w:hAnsi="Segoe UI" w:cs="Segoe UI"/>
-          <w:sz w:val="18"/>
-          <w:szCs w:val="18"/>
-          <w:lang w:eastAsia="nb-NO"/>
-        </w:rPr>
-      </w:pPr>
-      <w:r>
-        <w:rPr>
-          <w:rFonts w:ascii="Calibri" w:eastAsia="Times New Roman" w:hAnsi="Calibri" w:cs="Calibri"/>
-          <w:lang w:eastAsia="nb-NO"/>
-        </w:rPr>
-        <w:t>  </w:t>
-      </w:r>
-    </w:p>
-    <w:p>
-      <w:pPr>
-        <w:spacing w:after="0" w:line="240" w:lineRule="auto"/>
-        <w:textAlignment w:val="baseline"/>
-        <w:rPr>
-          <w:rFonts w:ascii="Segoe UI" w:eastAsia="Times New Roman" w:hAnsi="Segoe UI" w:cs="Segoe UI"/>
-          <w:sz w:val="18"/>
-          <w:szCs w:val="18"/>
-          <w:lang w:eastAsia="nb-NO"/>
-        </w:rPr>
-      </w:pPr>
-      <w:r>
-        <w:rPr>
-          <w:rFonts w:ascii="Calibri" w:eastAsia="Times New Roman" w:hAnsi="Calibri" w:cs="Calibri"/>
-          <w:lang w:eastAsia="nb-NO"/>
-        </w:rPr>
-        <w:t>Eksempel: </w:t>
-      </w:r>
-    </w:p>
-    <w:p>
-      <w:pPr>
-        <w:numPr>
-          <w:ilvl w:val="0"/>
-          <w:numId w:val="5"/>
-        </w:numPr>
-        <w:spacing w:after="0" w:line="240" w:lineRule="auto"/>
-        <w:ind w:left="1080" w:firstLine="0"/>
-        <w:textAlignment w:val="baseline"/>
-        <w:rPr>
-          <w:rFonts w:ascii="Calibri" w:eastAsia="Times New Roman" w:hAnsi="Calibri" w:cs="Calibri"/>
-          <w:lang w:eastAsia="nb-NO"/>
-        </w:rPr>
-      </w:pPr>
-      <w:r>
-        <w:rPr>
-          <w:rFonts w:ascii="Calibri" w:eastAsia="Times New Roman" w:hAnsi="Calibri" w:cs="Calibri"/>
-          <w:lang w:eastAsia="nb-NO"/>
-        </w:rPr>
-        <w:t xml:space="preserve">minimum 80 prosent tilstedeværelse </w:t>
-      </w:r>
-    </w:p>
-    <w:p>
-      <w:pPr>
-        <w:numPr>
-          <w:ilvl w:val="0"/>
-          <w:numId w:val="5"/>
-        </w:numPr>
-        <w:spacing w:after="0" w:line="240" w:lineRule="auto"/>
-        <w:ind w:left="1080" w:firstLine="0"/>
-        <w:textAlignment w:val="baseline"/>
-        <w:rPr>
-          <w:rFonts w:ascii="Calibri" w:eastAsia="Times New Roman" w:hAnsi="Calibri" w:cs="Calibri"/>
-          <w:lang w:eastAsia="nb-NO"/>
-        </w:rPr>
-      </w:pPr>
-      <w:r>
-        <w:rPr>
-          <w:rFonts w:ascii="Calibri" w:eastAsia="Times New Roman" w:hAnsi="Calibri" w:cs="Calibri"/>
-          <w:lang w:eastAsia="nb-NO"/>
-        </w:rPr>
-        <w:t>Prosjektrapport</w:t>
-      </w:r>
-    </w:p>
-    <w:p>
-      <w:pPr>
-        <w:numPr>
-          <w:ilvl w:val="0"/>
-          <w:numId w:val="5"/>
-        </w:numPr>
-        <w:spacing w:after="0" w:line="240" w:lineRule="auto"/>
-        <w:ind w:left="1080" w:firstLine="0"/>
-        <w:textAlignment w:val="baseline"/>
-        <w:rPr>
-          <w:rFonts w:ascii="Calibri" w:eastAsia="Times New Roman" w:hAnsi="Calibri" w:cs="Calibri"/>
-          <w:lang w:eastAsia="nb-NO"/>
-        </w:rPr>
-      </w:pPr>
-      <w:r>
-        <w:rPr>
-          <w:rFonts w:ascii="Calibri" w:eastAsia="Times New Roman" w:hAnsi="Calibri" w:cs="Calibri"/>
-          <w:lang w:eastAsia="nb-NO"/>
-        </w:rPr>
-        <w:t>Skriftlig oppgave(r)</w:t>
-      </w:r>
-      <w:r>
-        <w:rPr>
-          <w:rFonts w:ascii="Calibri" w:eastAsia="Times New Roman" w:hAnsi="Calibri" w:cs="Calibri"/>
-          <w:lang w:eastAsia="nb-NO"/>
-        </w:rPr>
-        <w:t>. Omfang: 1500 ord (+/- 20 prosent). Tilbakemelding på innholdet i fagnotatet fra lærer og medstudent(er). </w:t>
-      </w:r>
-      <w:r>
-        <w:rPr>
-          <w:rFonts w:ascii="Calibri" w:eastAsia="Times New Roman" w:hAnsi="Calibri" w:cs="Calibri"/>
-          <w:lang w:eastAsia="nb-NO"/>
-        </w:rPr>
-        <w:t xml:space="preserve"> </w:t>
-      </w:r>
-    </w:p>
-    <w:p>
-      <w:pPr>
-        <w:numPr>
-          <w:ilvl w:val="0"/>
-          <w:numId w:val="5"/>
-        </w:numPr>
-        <w:spacing w:after="0" w:line="240" w:lineRule="auto"/>
-        <w:ind w:left="1080" w:firstLine="0"/>
-        <w:textAlignment w:val="baseline"/>
-        <w:rPr>
-          <w:rFonts w:ascii="Calibri" w:eastAsia="Times New Roman" w:hAnsi="Calibri" w:cs="Calibri"/>
-          <w:lang w:eastAsia="nb-NO"/>
-        </w:rPr>
-      </w:pPr>
-      <w:r>
-        <w:rPr>
-          <w:rFonts w:ascii="Calibri" w:eastAsia="Times New Roman" w:hAnsi="Calibri" w:cs="Calibri"/>
-          <w:lang w:eastAsia="nb-NO"/>
-        </w:rPr>
-        <w:t xml:space="preserve">Gruppeoppgave </w:t>
-      </w:r>
-      <w:r>
-        <w:rPr>
-          <w:rFonts w:ascii="Calibri" w:eastAsia="Times New Roman" w:hAnsi="Calibri" w:cs="Calibri"/>
-          <w:lang w:eastAsia="nb-NO"/>
-        </w:rPr>
-        <w:t>på 2-4 studenter. Omfang: 1500 ord (+/- 20 prosent). </w:t>
-      </w:r>
-    </w:p>
-    <w:p>
-      <w:pPr>
-        <w:numPr>
-          <w:ilvl w:val="0"/>
-          <w:numId w:val="6"/>
-        </w:numPr>
-        <w:spacing w:after="0" w:line="240" w:lineRule="auto"/>
-        <w:ind w:left="1080" w:firstLine="0"/>
-        <w:textAlignment w:val="baseline"/>
-        <w:rPr>
-          <w:rFonts w:ascii="Calibri" w:eastAsia="Times New Roman" w:hAnsi="Calibri" w:cs="Calibri"/>
-          <w:lang w:eastAsia="nb-NO"/>
-        </w:rPr>
-      </w:pPr>
-      <w:r>
-        <w:rPr>
-          <w:rFonts w:ascii="Calibri" w:eastAsia="Times New Roman" w:hAnsi="Calibri" w:cs="Calibri"/>
-          <w:lang w:eastAsia="nb-NO"/>
-        </w:rPr>
-        <w:t>individuell digital </w:t>
-      </w:r>
-      <w:proofErr w:type="spellStart"/>
-      <w:r>
-        <w:rPr>
-          <w:rFonts w:ascii="Calibri" w:eastAsia="Times New Roman" w:hAnsi="Calibri" w:cs="Calibri"/>
-          <w:lang w:eastAsia="nb-NO"/>
-        </w:rPr>
-        <w:t>flervalgstest</w:t>
-      </w:r>
-      <w:proofErr w:type="spellEnd"/>
-      <w:r>
-        <w:rPr>
-          <w:rFonts w:ascii="Calibri" w:eastAsia="Times New Roman" w:hAnsi="Calibri" w:cs="Calibri"/>
-          <w:lang w:eastAsia="nb-NO"/>
-        </w:rPr>
-        <w:t> inntil 45 min  </w:t>
-      </w:r>
-    </w:p>
-    <w:p>
-      <w:pPr>
-        <w:numPr>
-          <w:ilvl w:val="0"/>
-          <w:numId w:val="6"/>
-        </w:numPr>
-        <w:spacing w:after="0" w:line="240" w:lineRule="auto"/>
-        <w:ind w:left="1080" w:firstLine="0"/>
-        <w:textAlignment w:val="baseline"/>
-        <w:rPr>
-          <w:rFonts w:ascii="Calibri" w:eastAsia="Times New Roman" w:hAnsi="Calibri" w:cs="Calibri"/>
-          <w:lang w:eastAsia="nb-NO"/>
-        </w:rPr>
-      </w:pPr>
-      <w:r>
-        <w:rPr>
-          <w:rFonts w:ascii="Calibri" w:eastAsia="Times New Roman" w:hAnsi="Calibri" w:cs="Calibri"/>
-          <w:lang w:eastAsia="nb-NO"/>
-        </w:rPr>
-        <w:t>regneøvelser</w:t>
-      </w:r>
-    </w:p>
-    <w:p>
-      <w:pPr>
-        <w:numPr>
-          <w:ilvl w:val="0"/>
-          <w:numId w:val="6"/>
-        </w:numPr>
-        <w:spacing w:after="0" w:line="240" w:lineRule="auto"/>
-        <w:ind w:left="1080" w:firstLine="0"/>
-        <w:textAlignment w:val="baseline"/>
-        <w:rPr>
-          <w:rFonts w:ascii="Calibri" w:eastAsia="Times New Roman" w:hAnsi="Calibri" w:cs="Calibri"/>
-          <w:lang w:eastAsia="nb-NO"/>
-        </w:rPr>
-      </w:pPr>
-      <w:r>
-        <w:rPr>
-          <w:rFonts w:ascii="Calibri" w:eastAsia="Times New Roman" w:hAnsi="Calibri" w:cs="Calibri"/>
-          <w:lang w:eastAsia="nb-NO"/>
-        </w:rPr>
-        <w:t xml:space="preserve">fullført </w:t>
-      </w:r>
-      <w:proofErr w:type="spellStart"/>
-      <w:r>
-        <w:rPr>
-          <w:rFonts w:ascii="Calibri" w:eastAsia="Times New Roman" w:hAnsi="Calibri" w:cs="Calibri"/>
-          <w:lang w:eastAsia="nb-NO"/>
-        </w:rPr>
-        <w:t>laboppgaver</w:t>
-      </w:r>
-      <w:proofErr w:type="spellEnd"/>
-    </w:p>
-    <w:p>
-      <w:pPr>
-        <w:numPr>
-          <w:ilvl w:val="0"/>
-          <w:numId w:val="6"/>
-        </w:numPr>
-        <w:spacing w:after="0" w:line="240" w:lineRule="auto"/>
-        <w:ind w:left="1080" w:firstLine="0"/>
-        <w:textAlignment w:val="baseline"/>
-        <w:rPr>
-          <w:rFonts w:ascii="Calibri" w:eastAsia="Times New Roman" w:hAnsi="Calibri" w:cs="Calibri"/>
-          <w:lang w:eastAsia="nb-NO"/>
-        </w:rPr>
-      </w:pPr>
-      <w:r>
-        <w:rPr>
-          <w:rFonts w:ascii="Calibri" w:eastAsia="Times New Roman" w:hAnsi="Calibri" w:cs="Calibri"/>
-          <w:lang w:eastAsia="nb-NO"/>
-        </w:rPr>
-        <w:t xml:space="preserve">6 av 8 øvelser. </w:t>
-      </w:r>
-    </w:p>
-    <w:p>
-      <w:pPr>
-        <w:spacing w:after="0" w:line="240" w:lineRule="auto"/>
-        <w:textAlignment w:val="baseline"/>
-        <w:rPr>
-          <w:rFonts w:ascii="Segoe UI" w:eastAsia="Times New Roman" w:hAnsi="Segoe UI" w:cs="Segoe UI"/>
-          <w:sz w:val="18"/>
-          <w:szCs w:val="18"/>
-          <w:lang w:eastAsia="nb-NO"/>
-        </w:rPr>
-      </w:pPr>
-      <w:r>
-        <w:rPr>
-          <w:rFonts w:ascii="Calibri" w:eastAsia="Times New Roman" w:hAnsi="Calibri" w:cs="Calibri"/>
-          <w:lang w:eastAsia="nb-NO"/>
-        </w:rPr>
-        <w:t> </w:t>
+        <w:t xml:space="preserve"> må gjennomføre alle øvinger</w:t>
+      </w:r>
+      <w:r>
+        <w:rPr>
+          <w:rFonts w:ascii="Calibri" w:eastAsia="Times New Roman" w:hAnsi="Calibri" w:cs="Calibri"/>
+          <w:sz w:val="20"/>
+          <w:szCs w:val="20"/>
+          <w:lang w:eastAsia="nb-NO"/>
+        </w:rPr>
+        <w:t xml:space="preserve"> for å kunne være kvalifisert til sluttkarakter i emnet.</w:t>
+      </w:r>
+      <w:r>
+        <w:rPr>
+          <w:rFonts w:ascii="Calibri" w:eastAsia="Times New Roman" w:hAnsi="Calibri" w:cs="Calibri"/>
+          <w:sz w:val="20"/>
+          <w:szCs w:val="20"/>
+          <w:lang w:eastAsia="nb-NO"/>
+        </w:rPr>
+        <w:t xml:space="preserve"> Det vil være 3 gruppeøvinge</w:t>
+      </w:r>
+      <w:r>
+        <w:rPr>
+          <w:rFonts w:ascii="Calibri" w:eastAsia="Times New Roman" w:hAnsi="Calibri" w:cs="Calibri"/>
+          <w:sz w:val="20"/>
+          <w:szCs w:val="20"/>
+          <w:lang w:eastAsia="nb-NO"/>
+        </w:rPr>
+        <w:t xml:space="preserve">r som også må gjennomføres. Omfanget på disse øvingene vil </w:t>
+      </w:r>
+      <w:r>
+        <w:rPr>
+          <w:rFonts w:ascii="Calibri" w:eastAsia="Times New Roman" w:hAnsi="Calibri" w:cs="Calibri"/>
+          <w:sz w:val="20"/>
+          <w:szCs w:val="20"/>
+          <w:lang w:eastAsia="nb-NO"/>
+        </w:rPr>
+        <w:t xml:space="preserve">besluttes i samråd med studentene. </w:t>
       </w:r>
     </w:p>
     <w:p>
@@ -2772,21 +2816,7 @@
           <w:rFonts w:ascii="Calibri" w:eastAsia="Times New Roman" w:hAnsi="Calibri" w:cs="Calibri"/>
           <w:lang w:eastAsia="nb-NO"/>
         </w:rPr>
-        <w:t xml:space="preserve">Individuell skriftlig eksamen under tilsyn, </w:t>
-      </w:r>
-      <w:r>
-        <w:rPr>
-          <w:rFonts w:ascii="Calibri" w:eastAsia="Times New Roman" w:hAnsi="Calibri" w:cs="Calibri"/>
-          <w:lang w:eastAsia="nb-NO"/>
-        </w:rPr>
-        <w:t>3</w:t>
-      </w:r>
-      <w:r>
-        <w:rPr>
-          <w:rFonts w:ascii="Calibri" w:eastAsia="Times New Roman" w:hAnsi="Calibri" w:cs="Calibri"/>
-          <w:lang w:eastAsia="nb-NO"/>
-        </w:rPr>
-        <w:t xml:space="preserve"> timer. </w:t>
+        <w:t>Muntlig eksamen i gruppe på 2-4 studenter, inntil 30 minutter. </w:t>
       </w:r>
     </w:p>
     <w:p>
@@ -2808,169 +2838,21 @@
           <w:rFonts w:ascii="Calibri" w:eastAsia="Times New Roman" w:hAnsi="Calibri" w:cs="Calibri"/>
           <w:lang w:eastAsia="nb-NO"/>
         </w:rPr>
-        <w:t>Individuell skriftlig hjemmeeksamen over 3 dager. 2000 ord (+/- 20 prosent). </w:t>
-      </w:r>
-    </w:p>
-    <w:p>
-      <w:pPr>
-        <w:numPr>
-          <w:ilvl w:val="0"/>
-          <w:numId w:val="7"/>
-        </w:numPr>
-        <w:spacing w:after="0" w:line="240" w:lineRule="auto"/>
-        <w:ind w:left="1080" w:firstLine="0"/>
-        <w:textAlignment w:val="baseline"/>
-        <w:rPr>
-          <w:rFonts w:ascii="Calibri" w:eastAsia="Times New Roman" w:hAnsi="Calibri" w:cs="Calibri"/>
-          <w:lang w:eastAsia="nb-NO"/>
-        </w:rPr>
-      </w:pPr>
-      <w:r>
-        <w:rPr>
-          <w:rFonts w:ascii="Calibri" w:eastAsia="Times New Roman" w:hAnsi="Calibri" w:cs="Calibri"/>
-          <w:lang w:eastAsia="nb-NO"/>
-        </w:rPr>
-        <w:t>Muntlig eksamen i gruppe på 2-4 studenter, inntil 30 minutter. </w:t>
-      </w:r>
-    </w:p>
-    <w:p>
-      <w:pPr>
-        <w:numPr>
-          <w:ilvl w:val="0"/>
-          <w:numId w:val="7"/>
-        </w:numPr>
-        <w:spacing w:after="0" w:line="240" w:lineRule="auto"/>
-        <w:ind w:left="1080" w:firstLine="0"/>
-        <w:textAlignment w:val="baseline"/>
-        <w:rPr>
-          <w:rFonts w:ascii="Calibri" w:eastAsia="Times New Roman" w:hAnsi="Calibri" w:cs="Calibri"/>
-          <w:lang w:eastAsia="nb-NO"/>
-        </w:rPr>
-      </w:pPr>
-      <w:r>
-        <w:rPr>
-          <w:rFonts w:ascii="Calibri" w:eastAsia="Times New Roman" w:hAnsi="Calibri" w:cs="Calibri"/>
-          <w:lang w:eastAsia="nb-NO"/>
-        </w:rPr>
-        <w:t>Individuell skriftlig </w:t>
-      </w:r>
-      <w:proofErr w:type="spellStart"/>
-      <w:r>
-        <w:rPr>
-          <w:rFonts w:ascii="Calibri" w:eastAsia="Times New Roman" w:hAnsi="Calibri" w:cs="Calibri"/>
-          <w:lang w:eastAsia="nb-NO"/>
-        </w:rPr>
-        <w:t>flervalgseksamen</w:t>
-      </w:r>
-      <w:proofErr w:type="spellEnd"/>
-      <w:r>
-        <w:rPr>
-          <w:rFonts w:ascii="Calibri" w:eastAsia="Times New Roman" w:hAnsi="Calibri" w:cs="Calibri"/>
-          <w:lang w:eastAsia="nb-NO"/>
-        </w:rPr>
-        <w:t> (med eller uten tilsyn), inntil 2 timer. </w:t>
-      </w:r>
-    </w:p>
-    <w:p>
-      <w:pPr>
-        <w:numPr>
-          <w:ilvl w:val="0"/>
-          <w:numId w:val="7"/>
-        </w:numPr>
-        <w:spacing w:after="0" w:line="240" w:lineRule="auto"/>
-        <w:ind w:left="1080" w:firstLine="0"/>
-        <w:textAlignment w:val="baseline"/>
-        <w:rPr>
-          <w:rFonts w:ascii="Calibri" w:eastAsia="Times New Roman" w:hAnsi="Calibri" w:cs="Calibri"/>
-          <w:lang w:eastAsia="nb-NO"/>
-        </w:rPr>
-      </w:pPr>
-      <w:r>
-        <w:rPr>
-          <w:rFonts w:ascii="Calibri" w:eastAsia="Times New Roman" w:hAnsi="Calibri" w:cs="Calibri"/>
-          <w:lang w:eastAsia="nb-NO"/>
-        </w:rPr>
         <w:t>Mappeeksamen</w:t>
       </w:r>
-    </w:p>
-    <w:p>
-      <w:pPr>
-        <w:numPr>
-          <w:ilvl w:val="0"/>
-          <w:numId w:val="7"/>
-        </w:numPr>
-        <w:spacing w:after="0" w:line="240" w:lineRule="auto"/>
-        <w:ind w:left="1080" w:firstLine="0"/>
-        <w:textAlignment w:val="baseline"/>
-        <w:rPr>
-          <w:rFonts w:ascii="Calibri" w:eastAsia="Times New Roman" w:hAnsi="Calibri" w:cs="Calibri"/>
-          <w:lang w:eastAsia="nb-NO"/>
-        </w:rPr>
-      </w:pPr>
-      <w:r>
-        <w:rPr>
-          <w:rFonts w:ascii="Calibri" w:eastAsia="Times New Roman" w:hAnsi="Calibri" w:cs="Calibri"/>
-          <w:lang w:eastAsia="nb-NO"/>
-        </w:rPr>
-        <w:t>Del-eksamener</w:t>
-      </w:r>
-    </w:p>
-    <w:p>
-      <w:pPr>
-        <w:spacing w:after="0" w:line="240" w:lineRule="auto"/>
-        <w:textAlignment w:val="baseline"/>
-        <w:rPr>
-          <w:rFonts w:ascii="Segoe UI" w:eastAsia="Times New Roman" w:hAnsi="Segoe UI" w:cs="Segoe UI"/>
-          <w:sz w:val="18"/>
-          <w:szCs w:val="18"/>
-          <w:lang w:eastAsia="nb-NO"/>
-        </w:rPr>
-      </w:pPr>
-      <w:r>
-        <w:rPr>
-          <w:rFonts w:ascii="Calibri" w:eastAsia="Times New Roman" w:hAnsi="Calibri" w:cs="Calibri"/>
-          <w:lang w:eastAsia="nb-NO"/>
-        </w:rPr>
-        <w:t>  </w:t>
-      </w:r>
-    </w:p>
-    <w:p>
-      <w:pPr>
-        <w:spacing w:after="0" w:line="240" w:lineRule="auto"/>
-        <w:textAlignment w:val="baseline"/>
-        <w:rPr>
-          <w:rFonts w:ascii="Segoe UI" w:eastAsia="Times New Roman" w:hAnsi="Segoe UI" w:cs="Segoe UI"/>
-          <w:sz w:val="18"/>
-          <w:szCs w:val="18"/>
-          <w:lang w:eastAsia="nb-NO"/>
-        </w:rPr>
-      </w:pPr>
-      <w:r>
-        <w:rPr>
-          <w:rFonts w:ascii="Calibri" w:eastAsia="Times New Roman" w:hAnsi="Calibri" w:cs="Calibri"/>
-          <w:lang w:eastAsia="nb-NO"/>
-        </w:rPr>
-        <w:lastRenderedPageBreak/>
-        <w:t>Eksempel på språkform ved levering i emner som undervises på engelsk (husk også arbeidskrav hvis aktuelt): </w:t>
-      </w:r>
-    </w:p>
-    <w:p>
-      <w:pPr>
-        <w:spacing w:after="0" w:line="240" w:lineRule="auto"/>
-        <w:textAlignment w:val="baseline"/>
-        <w:rPr>
-          <w:rFonts w:ascii="Segoe UI" w:eastAsia="Times New Roman" w:hAnsi="Segoe UI" w:cs="Segoe UI"/>
-          <w:sz w:val="18"/>
-          <w:szCs w:val="18"/>
-          <w:lang w:eastAsia="nb-NO"/>
-        </w:rPr>
-      </w:pPr>
-      <w:r>
-        <w:rPr>
-          <w:rFonts w:ascii="Calibri" w:eastAsia="Times New Roman" w:hAnsi="Calibri" w:cs="Calibri"/>
-          <w:lang w:eastAsia="nb-NO"/>
-        </w:rPr>
-        <w:t>Besvarelsen kan gis på engelsk eller et skandinavisk språk. </w:t>
+      <w:r>
+        <w:rPr>
+          <w:rFonts w:ascii="Calibri" w:eastAsia="Times New Roman" w:hAnsi="Calibri" w:cs="Calibri"/>
+          <w:lang w:eastAsia="nb-NO"/>
+        </w:rPr>
+        <w:t>; 2 individuelle oppgaver og 2 gruppe</w:t>
+      </w:r>
+      <w:r>
+        <w:rPr>
+          <w:rFonts w:ascii="Calibri" w:eastAsia="Times New Roman" w:hAnsi="Calibri" w:cs="Calibri"/>
+          <w:lang w:eastAsia="nb-NO"/>
+        </w:rPr>
+        <w:t xml:space="preserve">oppgaver. </w:t>
       </w:r>
     </w:p>
     <w:p>
@@ -3076,64 +2958,7 @@
           <w:rFonts w:ascii="Calibri" w:eastAsia="Times New Roman" w:hAnsi="Calibri" w:cs="Calibri"/>
           <w:lang w:eastAsia="nb-NO"/>
         </w:rPr>
-        <w:t>Eksempler: </w:t>
-      </w:r>
-    </w:p>
-    <w:p>
-      <w:pPr>
-        <w:spacing w:after="0" w:line="240" w:lineRule="auto"/>
-        <w:textAlignment w:val="baseline"/>
-        <w:rPr>
-          <w:rFonts w:ascii="Segoe UI" w:eastAsia="Times New Roman" w:hAnsi="Segoe UI" w:cs="Segoe UI"/>
-          <w:sz w:val="18"/>
-          <w:szCs w:val="18"/>
-          <w:lang w:eastAsia="nb-NO"/>
-        </w:rPr>
-      </w:pPr>
-      <w:r>
-        <w:rPr>
-          <w:rFonts w:ascii="Calibri" w:eastAsia="Times New Roman" w:hAnsi="Calibri" w:cs="Calibri"/>
-          <w:lang w:eastAsia="nb-NO"/>
-        </w:rPr>
-        <w:t>Kalkulator fra universitetet. </w:t>
-      </w:r>
-    </w:p>
-    <w:p>
-      <w:pPr>
-        <w:spacing w:after="0" w:line="240" w:lineRule="auto"/>
-        <w:textAlignment w:val="baseline"/>
-        <w:rPr>
-          <w:rFonts w:ascii="Segoe UI" w:eastAsia="Times New Roman" w:hAnsi="Segoe UI" w:cs="Segoe UI"/>
-          <w:sz w:val="18"/>
-          <w:szCs w:val="18"/>
-          <w:lang w:eastAsia="nb-NO"/>
-        </w:rPr>
-      </w:pPr>
-      <w:r>
-        <w:rPr>
-          <w:rFonts w:ascii="Calibri" w:eastAsia="Times New Roman" w:hAnsi="Calibri" w:cs="Calibri"/>
-          <w:lang w:eastAsia="nb-NO"/>
-        </w:rPr>
         <w:t>Alle hjelpemidler er tillatt så lenge regler for kildehenvisning følges. </w:t>
-      </w:r>
-    </w:p>
-    <w:p>
-      <w:pPr>
-        <w:spacing w:after="0" w:line="240" w:lineRule="auto"/>
-        <w:textAlignment w:val="baseline"/>
-        <w:rPr>
-          <w:rFonts w:ascii="Segoe UI" w:eastAsia="Times New Roman" w:hAnsi="Segoe UI" w:cs="Segoe UI"/>
-          <w:sz w:val="18"/>
-          <w:szCs w:val="18"/>
-          <w:lang w:eastAsia="nb-NO"/>
-        </w:rPr>
-      </w:pPr>
-      <w:r>
-        <w:rPr>
-          <w:rFonts w:ascii="Calibri" w:eastAsia="Times New Roman" w:hAnsi="Calibri" w:cs="Calibri"/>
-          <w:lang w:eastAsia="nb-NO"/>
-        </w:rPr>
-        <w:t>Ingen. </w:t>
       </w:r>
     </w:p>
     <w:p>
@@ -3218,45 +3043,7 @@
           <w:rFonts w:ascii="Calibri" w:eastAsia="Times New Roman" w:hAnsi="Calibri" w:cs="Calibri"/>
           <w:lang w:eastAsia="nb-NO"/>
         </w:rPr>
-        <w:t>Enten/eller: </w:t>
-      </w:r>
-    </w:p>
-    <w:p>
-      <w:pPr>
-        <w:spacing w:after="0" w:line="240" w:lineRule="auto"/>
-        <w:textAlignment w:val="baseline"/>
-        <w:rPr>
-          <w:rFonts w:ascii="Segoe UI" w:eastAsia="Times New Roman" w:hAnsi="Segoe UI" w:cs="Segoe UI"/>
-          <w:sz w:val="18"/>
-          <w:szCs w:val="18"/>
-          <w:lang w:eastAsia="nb-NO"/>
-        </w:rPr>
-      </w:pPr>
-      <w:r>
-        <w:rPr>
-          <w:rFonts w:ascii="Calibri" w:eastAsia="Times New Roman" w:hAnsi="Calibri" w:cs="Calibri"/>
-          <w:lang w:eastAsia="nb-NO"/>
-        </w:rPr>
         <w:t>Gradert skala A-F.  </w:t>
-      </w:r>
-    </w:p>
-    <w:p>
-      <w:pPr>
-        <w:spacing w:after="0" w:line="240" w:lineRule="auto"/>
-        <w:textAlignment w:val="baseline"/>
-        <w:rPr>
-          <w:rFonts w:ascii="Segoe UI" w:eastAsia="Times New Roman" w:hAnsi="Segoe UI" w:cs="Segoe UI"/>
-          <w:sz w:val="18"/>
-          <w:szCs w:val="18"/>
-          <w:lang w:eastAsia="nb-NO"/>
-        </w:rPr>
-      </w:pPr>
-      <w:r>
-        <w:rPr>
-          <w:rFonts w:ascii="Calibri" w:eastAsia="Times New Roman" w:hAnsi="Calibri" w:cs="Calibri"/>
-          <w:lang w:eastAsia="nb-NO"/>
-        </w:rPr>
-        <w:t>Bestått – ikke bestått. </w:t>
       </w:r>
     </w:p>
     <w:p>
@@ -3352,7 +3139,7 @@
           <w:rFonts w:ascii="Calibri" w:eastAsia="Times New Roman" w:hAnsi="Calibri" w:cs="Calibri"/>
           <w:lang w:eastAsia="nb-NO"/>
         </w:rPr>
-        <w:t>Eksempler: </w:t>
+        <w:t xml:space="preserve">Hver besvarelse vurderes av to sensorer. </w:t>
       </w:r>
     </w:p>
     <w:p>
@@ -3371,93 +3158,16 @@
           <w:rFonts w:ascii="Calibri" w:eastAsia="Times New Roman" w:hAnsi="Calibri" w:cs="Calibri"/>
           <w:lang w:eastAsia="nb-NO"/>
         </w:rPr>
-        <w:t>Hver besvarelse vurderes av to sensorer. Ekstern sensor vurderer minimum 20 % av besvarelsene. Ekstern sensors vurderinger skal komme alle studentene til gode. </w:t>
-      </w:r>
-    </w:p>
-    <w:p>
-      <w:pPr>
-        <w:spacing w:after="0" w:line="240" w:lineRule="auto"/>
-        <w:textAlignment w:val="baseline"/>
-        <w:rPr>
-          <w:rFonts w:ascii="Segoe UI" w:eastAsia="Times New Roman" w:hAnsi="Segoe UI" w:cs="Segoe UI"/>
-          <w:sz w:val="18"/>
-          <w:szCs w:val="18"/>
-          <w:lang w:eastAsia="nb-NO"/>
-        </w:rPr>
-      </w:pPr>
-      <w:r>
-        <w:rPr>
-          <w:rFonts w:ascii="Calibri" w:eastAsia="Times New Roman" w:hAnsi="Calibri" w:cs="Calibri"/>
-          <w:lang w:eastAsia="nb-NO"/>
-        </w:rPr>
-        <w:t> </w:t>
-      </w:r>
-    </w:p>
-    <w:p>
-      <w:pPr>
-        <w:spacing w:after="0" w:line="240" w:lineRule="auto"/>
-        <w:textAlignment w:val="baseline"/>
-        <w:rPr>
-          <w:rFonts w:ascii="Segoe UI" w:eastAsia="Times New Roman" w:hAnsi="Segoe UI" w:cs="Segoe UI"/>
-          <w:sz w:val="18"/>
-          <w:szCs w:val="18"/>
-          <w:lang w:eastAsia="nb-NO"/>
-        </w:rPr>
-      </w:pPr>
-      <w:r>
-        <w:rPr>
-          <w:rFonts w:ascii="Calibri" w:eastAsia="Times New Roman" w:hAnsi="Calibri" w:cs="Calibri"/>
-          <w:lang w:eastAsia="nb-NO"/>
-        </w:rPr>
-        <w:t>En intern og en ekstern sensor vurderer alle besvarelser. </w:t>
-      </w:r>
-    </w:p>
-    <w:p>
-      <w:pPr>
-        <w:spacing w:after="0" w:line="240" w:lineRule="auto"/>
-        <w:textAlignment w:val="baseline"/>
-        <w:rPr>
-          <w:rFonts w:ascii="Segoe UI" w:eastAsia="Times New Roman" w:hAnsi="Segoe UI" w:cs="Segoe UI"/>
-          <w:sz w:val="18"/>
-          <w:szCs w:val="18"/>
-          <w:lang w:eastAsia="nb-NO"/>
-        </w:rPr>
-      </w:pPr>
-      <w:r>
-        <w:rPr>
-          <w:rFonts w:ascii="Calibri" w:eastAsia="Times New Roman" w:hAnsi="Calibri" w:cs="Calibri"/>
-          <w:lang w:eastAsia="nb-NO"/>
-        </w:rPr>
-        <w:t> </w:t>
-      </w:r>
-    </w:p>
-    <w:p>
-      <w:pPr>
-        <w:spacing w:after="0" w:line="240" w:lineRule="auto"/>
-        <w:textAlignment w:val="baseline"/>
-        <w:rPr>
-          <w:rFonts w:ascii="Segoe UI" w:eastAsia="Times New Roman" w:hAnsi="Segoe UI" w:cs="Segoe UI"/>
-          <w:sz w:val="18"/>
-          <w:szCs w:val="18"/>
-          <w:lang w:eastAsia="nb-NO"/>
-        </w:rPr>
-      </w:pPr>
-      <w:r>
-        <w:rPr>
-          <w:rFonts w:ascii="Calibri" w:eastAsia="Times New Roman" w:hAnsi="Calibri" w:cs="Calibri"/>
-          <w:lang w:eastAsia="nb-NO"/>
-        </w:rPr>
-        <w:t> </w:t>
-      </w:r>
-    </w:p>
-    <w:p>
-      <w:pPr>
-        <w:spacing w:after="0" w:line="240" w:lineRule="auto"/>
-        <w:textAlignment w:val="baseline"/>
-        <w:rPr>
-          <w:rFonts w:ascii="Segoe UI" w:eastAsia="Times New Roman" w:hAnsi="Segoe UI" w:cs="Segoe UI"/>
-          <w:sz w:val="18"/>
-          <w:szCs w:val="18"/>
+        <w:lastRenderedPageBreak/>
+        <w:t>  </w:t>
+      </w:r>
+    </w:p>
+    <w:p>
+      <w:pPr>
+        <w:spacing w:after="0" w:line="240" w:lineRule="auto"/>
+        <w:textAlignment w:val="baseline"/>
+        <w:rPr>
+          <w:rFonts w:ascii="Calibri" w:eastAsia="Times New Roman" w:hAnsi="Calibri" w:cs="Calibri"/>
           <w:lang w:eastAsia="nb-NO"/>
         </w:rPr>
       </w:pPr>
@@ -3468,14 +3178,14 @@
           <w:bCs/>
           <w:lang w:eastAsia="nb-NO"/>
         </w:rPr>
-        <w:t>Emneoverlapp</w:t>
-      </w:r>
-      <w:r>
-        <w:rPr>
-          <w:rFonts w:ascii="Calibri" w:eastAsia="Times New Roman" w:hAnsi="Calibri" w:cs="Calibri"/>
-          <w:lang w:eastAsia="nb-NO"/>
-        </w:rPr>
-        <w:t> </w:t>
+        <w:t>Foreløpig pensum</w:t>
+      </w:r>
+      <w:r>
+        <w:rPr>
+          <w:rFonts w:ascii="Calibri" w:eastAsia="Times New Roman" w:hAnsi="Calibri" w:cs="Calibri"/>
+          <w:lang w:eastAsia="nb-NO"/>
+        </w:rPr>
+        <w:t>  </w:t>
       </w:r>
     </w:p>
     <w:p>
@@ -3489,100 +3199,7 @@
           <w:lang w:eastAsia="nb-NO"/>
         </w:rPr>
       </w:pPr>
-      <w:r>
-        <w:rPr>
-          <w:rFonts w:ascii="Calibri" w:eastAsia="Times New Roman" w:hAnsi="Calibri" w:cs="Calibri"/>
-          <w:lang w:eastAsia="nb-NO"/>
-        </w:rPr>
-        <w:t>Må alltid med dersom det er overlapp mot andre emner.</w:t>
-      </w:r>
-    </w:p>
-    <w:p>
-      <w:pPr>
-        <w:spacing w:after="0" w:line="240" w:lineRule="auto"/>
-        <w:textAlignment w:val="baseline"/>
-        <w:rPr>
-          <w:rFonts w:ascii="Segoe UI" w:eastAsia="Times New Roman" w:hAnsi="Segoe UI" w:cs="Segoe UI"/>
-          <w:sz w:val="18"/>
-          <w:szCs w:val="18"/>
-          <w:lang w:eastAsia="nb-NO"/>
-        </w:rPr>
-      </w:pPr>
-      <w:r>
-        <w:rPr>
-          <w:rFonts w:ascii="Calibri" w:eastAsia="Times New Roman" w:hAnsi="Calibri" w:cs="Calibri"/>
-          <w:lang w:eastAsia="nb-NO"/>
-        </w:rPr>
-        <w:t> </w:t>
-      </w:r>
-    </w:p>
-    <w:p>
-      <w:pPr>
-        <w:spacing w:after="0" w:line="240" w:lineRule="auto"/>
-        <w:textAlignment w:val="baseline"/>
-        <w:rPr>
-          <w:rFonts w:ascii="Segoe UI" w:eastAsia="Times New Roman" w:hAnsi="Segoe UI" w:cs="Segoe UI"/>
-          <w:sz w:val="18"/>
-          <w:szCs w:val="18"/>
-          <w:lang w:eastAsia="nb-NO"/>
-        </w:rPr>
-      </w:pPr>
-      <w:r>
-        <w:rPr>
-          <w:rFonts w:ascii="Calibri" w:eastAsia="Times New Roman" w:hAnsi="Calibri" w:cs="Calibri"/>
-          <w:lang w:eastAsia="nb-NO"/>
-        </w:rPr>
-        <w:t>  </w:t>
-      </w:r>
-    </w:p>
-    <w:p>
-      <w:pPr>
-        <w:spacing w:after="0" w:line="240" w:lineRule="auto"/>
-        <w:textAlignment w:val="baseline"/>
-        <w:rPr>
-          <w:rFonts w:ascii="Segoe UI" w:eastAsia="Times New Roman" w:hAnsi="Segoe UI" w:cs="Segoe UI"/>
-          <w:sz w:val="18"/>
-          <w:szCs w:val="18"/>
-          <w:lang w:eastAsia="nb-NO"/>
-        </w:rPr>
-      </w:pPr>
-      <w:r>
-        <w:rPr>
-          <w:rFonts w:ascii="Calibri" w:eastAsia="Times New Roman" w:hAnsi="Calibri" w:cs="Calibri"/>
-          <w:b/>
-          <w:bCs/>
-          <w:lang w:eastAsia="nb-NO"/>
-        </w:rPr>
-        <w:t>Foreløpig pensum</w:t>
-      </w:r>
-      <w:r>
-        <w:rPr>
-          <w:rFonts w:ascii="Calibri" w:eastAsia="Times New Roman" w:hAnsi="Calibri" w:cs="Calibri"/>
-          <w:lang w:eastAsia="nb-NO"/>
-        </w:rPr>
-        <w:t>  </w:t>
-      </w:r>
-    </w:p>
-    <w:p>
-      <w:pPr>
-        <w:spacing w:after="0" w:line="240" w:lineRule="auto"/>
-        <w:textAlignment w:val="baseline"/>
-        <w:rPr>
-          <w:rFonts w:ascii="Segoe UI" w:eastAsia="Times New Roman" w:hAnsi="Segoe UI" w:cs="Segoe UI"/>
-          <w:sz w:val="18"/>
-          <w:szCs w:val="18"/>
-          <w:lang w:eastAsia="nb-NO"/>
-        </w:rPr>
-      </w:pPr>
-      <w:r>
-        <w:rPr>
-          <w:rFonts w:ascii="Calibri" w:eastAsia="Times New Roman" w:hAnsi="Calibri" w:cs="Calibri"/>
-          <w:lang w:eastAsia="nb-NO"/>
-        </w:rPr>
-        <w:t>  </w:t>
-      </w:r>
-    </w:p>
-    <w:p/>
+    </w:p>
     <w:sectPr>
       <w:pgSz w:w="11906" w:h="16838"/>
       <w:pgMar w:top="1417" w:right="1417" w:bottom="1417" w:left="1417" w:header="708" w:footer="708" w:gutter="0"/>
@@ -3593,47 +3210,8 @@
 </w:document>
 </file>
 
-<file path=word/comments.xml><?xml version="1.0" encoding="utf-8"?>
-<w:comments xmlns:wpc="http://schemas.microsoft.com/office/word/2010/wordprocessingCanvas" xmlns:cx="http://schemas.microsoft.com/office/drawing/2014/chartex" xmlns:cx1="http://schemas.microsoft.com/office/drawing/2015/9/8/chartex" xmlns:cx2="http://schemas.microsoft.com/office/drawing/2015/10/21/chartex" xmlns:cx3="http://schemas.microsoft.com/office/drawing/2016/5/9/chartex" xmlns:cx4="http://schemas.microsoft.com/office/drawing/2016/5/10/chartex" xmlns:cx5="http://schemas.microsoft.com/office/drawing/2016/5/11/chartex" xmlns:cx6="http://schemas.microsoft.com/office/drawing/2016/5/12/chartex" xmlns:cx7="http://schemas.microsoft.com/office/drawing/2016/5/13/chartex" xmlns:cx8="http://schemas.microsoft.com/office/drawing/2016/5/14/chartex" xmlns:mc="http://schemas.openxmlformats.org/markup-compatibility/2006" xmlns:aink="http://schemas.microsoft.com/office/drawing/2016/ink" xmlns:am3d="http://schemas.microsoft.com/office/drawing/2017/model3d" xmlns:o="urn:schemas-microsoft-com:office:office" xmlns:r="http://schemas.openxmlformats.org/officeDocument/2006/relationships" xmlns:m="http://schemas.openxmlformats.org/officeDocument/2006/math" xmlns:v="urn:schemas-microsoft-com:vml" xmlns:wp14="http://schemas.microsoft.com/office/word/2010/wordprocessingDrawing" xmlns:wp="http://schemas.openxmlformats.org/drawingml/2006/wordprocessingDrawing" xmlns:w10="urn:schemas-microsoft-com:office:word" xmlns:w="http://schemas.openxmlformats.org/wordprocessingml/2006/main" xmlns:w14="http://schemas.microsoft.com/office/word/2010/wordml" xmlns:w15="http://schemas.microsoft.com/office/word/2012/wordml" xmlns:w16cex="http://schemas.microsoft.com/office/word/2018/wordml/cex" xmlns:w16cid="http://schemas.microsoft.com/office/word/2016/wordml/cid" xmlns:w16="http://schemas.microsoft.com/office/word/2018/wordml" xmlns:w16sdtdh="http://schemas.microsoft.com/office/word/2020/wordml/sdtdatahash" xmlns:w16se="http://schemas.microsoft.com/office/word/2015/wordml/symex" xmlns:wpg="http://schemas.microsoft.com/office/word/2010/wordprocessingGroup" xmlns:wpi="http://schemas.microsoft.com/office/word/2010/wordprocessingInk" xmlns:wne="http://schemas.microsoft.com/office/word/2006/wordml" xmlns:wps="http://schemas.microsoft.com/office/word/2010/wordprocessingShape" mc:Ignorable="w14 w15 w16se w16cid w16 w16cex w16sdtdh wp14">
-  <w:comment w:id="0" w:author="Stian Furu" w:date="2021-08-05T10:03:00Z" w:initials="SF">
-    <w:p>
-      <w:pPr>
-        <w:pStyle w:val="Merknadstekst"/>
-      </w:pPr>
-      <w:r>
-        <w:rPr>
-          <w:rStyle w:val="Merknadsreferanse"/>
-        </w:rPr>
-        <w:annotationRef/>
-      </w:r>
-      <w:r>
-        <w:t>??</w:t>
-      </w:r>
-    </w:p>
-  </w:comment>
-</w:comments>
-</file>
-
-<file path=word/commentsExtended.xml><?xml version="1.0" encoding="utf-8"?>
-<w15:commentsEx xmlns:wpc="http://schemas.microsoft.com/office/word/2010/wordprocessingCanvas" xmlns:cx="http://schemas.microsoft.com/office/drawing/2014/chartex" xmlns:cx1="http://schemas.microsoft.com/office/drawing/2015/9/8/chartex" xmlns:cx2="http://schemas.microsoft.com/office/drawing/2015/10/21/chartex" xmlns:cx3="http://schemas.microsoft.com/office/drawing/2016/5/9/chartex" xmlns:cx4="http://schemas.microsoft.com/office/drawing/2016/5/10/chartex" xmlns:cx5="http://schemas.microsoft.com/office/drawing/2016/5/11/chartex" xmlns:cx6="http://schemas.microsoft.com/office/drawing/2016/5/12/chartex" xmlns:cx7="http://schemas.microsoft.com/office/drawing/2016/5/13/chartex" xmlns:cx8="http://schemas.microsoft.com/office/drawing/2016/5/14/chartex" xmlns:mc="http://schemas.openxmlformats.org/markup-compatibility/2006" xmlns:aink="http://schemas.microsoft.com/office/drawing/2016/ink" xmlns:am3d="http://schemas.microsoft.com/office/drawing/2017/model3d" xmlns:o="urn:schemas-microsoft-com:office:office" xmlns:r="http://schemas.openxmlformats.org/officeDocument/2006/relationships" xmlns:m="http://schemas.openxmlformats.org/officeDocument/2006/math" xmlns:v="urn:schemas-microsoft-com:vml" xmlns:wp14="http://schemas.microsoft.com/office/word/2010/wordprocessingDrawing" xmlns:wp="http://schemas.openxmlformats.org/drawingml/2006/wordprocessingDrawing" xmlns:w10="urn:schemas-microsoft-com:office:word" xmlns:w="http://schemas.openxmlformats.org/wordprocessingml/2006/main" xmlns:w14="http://schemas.microsoft.com/office/word/2010/wordml" xmlns:w15="http://schemas.microsoft.com/office/word/2012/wordml" xmlns:w16cex="http://schemas.microsoft.com/office/word/2018/wordml/cex" xmlns:w16cid="http://schemas.microsoft.com/office/word/2016/wordml/cid" xmlns:w16="http://schemas.microsoft.com/office/word/2018/wordml" xmlns:w16sdtdh="http://schemas.microsoft.com/office/word/2020/wordml/sdtdatahash" xmlns:w16se="http://schemas.microsoft.com/office/word/2015/wordml/symex" xmlns:wpg="http://schemas.microsoft.com/office/word/2010/wordprocessingGroup" xmlns:wpi="http://schemas.microsoft.com/office/word/2010/wordprocessingInk" xmlns:wne="http://schemas.microsoft.com/office/word/2006/wordml" xmlns:wps="http://schemas.microsoft.com/office/word/2010/wordprocessingShape" mc:Ignorable="w14 w15 w16se w16cid w16 w16cex w16sdtdh wp14">
-  <w15:commentEx w15:paraId="19DE25FD" w15:done="0"/>
-</w15:commentsEx>
-</file>
-
-<file path=word/commentsExtensible.xml><?xml version="1.0" encoding="utf-8"?>
-<w16cex:commentsExtensible xmlns:wpc="http://schemas.microsoft.com/office/word/2010/wordprocessingCanvas" xmlns:cx="http://schemas.microsoft.com/office/drawing/2014/chartex" xmlns:cx1="http://schemas.microsoft.com/office/drawing/2015/9/8/chartex" xmlns:cx2="http://schemas.microsoft.com/office/drawing/2015/10/21/chartex" xmlns:cx3="http://schemas.microsoft.com/office/drawing/2016/5/9/chartex" xmlns:cx4="http://schemas.microsoft.com/office/drawing/2016/5/10/chartex" xmlns:cx5="http://schemas.microsoft.com/office/drawing/2016/5/11/chartex" xmlns:cx6="http://schemas.microsoft.com/office/drawing/2016/5/12/chartex" xmlns:cx7="http://schemas.microsoft.com/office/drawing/2016/5/13/chartex" xmlns:cx8="http://schemas.microsoft.com/office/drawing/2016/5/14/chartex" xmlns:mc="http://schemas.openxmlformats.org/markup-compatibility/2006" xmlns:aink="http://schemas.microsoft.com/office/drawing/2016/ink" xmlns:am3d="http://schemas.microsoft.com/office/drawing/2017/model3d" xmlns:o="urn:schemas-microsoft-com:office:office" xmlns:r="http://schemas.openxmlformats.org/officeDocument/2006/relationships" xmlns:m="http://schemas.openxmlformats.org/officeDocument/2006/math" xmlns:v="urn:schemas-microsoft-com:vml" xmlns:wp14="http://schemas.microsoft.com/office/word/2010/wordprocessingDrawing" xmlns:wp="http://schemas.openxmlformats.org/drawingml/2006/wordprocessingDrawing" xmlns:w10="urn:schemas-microsoft-com:office:word" xmlns:w="http://schemas.openxmlformats.org/wordprocessingml/2006/main" xmlns:w14="http://schemas.microsoft.com/office/word/2010/wordml" xmlns:w15="http://schemas.microsoft.com/office/word/2012/wordml" xmlns:w16cex="http://schemas.microsoft.com/office/word/2018/wordml/cex" xmlns:w16cid="http://schemas.microsoft.com/office/word/2016/wordml/cid" xmlns:w16="http://schemas.microsoft.com/office/word/2018/wordml" xmlns:w16sdtdh="http://schemas.microsoft.com/office/word/2020/wordml/sdtdatahash" xmlns:w16se="http://schemas.microsoft.com/office/word/2015/wordml/symex" xmlns:wpg="http://schemas.microsoft.com/office/word/2010/wordprocessingGroup" xmlns:wpi="http://schemas.microsoft.com/office/word/2010/wordprocessingInk" xmlns:wne="http://schemas.microsoft.com/office/word/2006/wordml" xmlns:wps="http://schemas.microsoft.com/office/word/2010/wordprocessingShape" mc:Ignorable="w14 w15 w16se w16cid w16 w16cex w16sdtdh wp14">
-  <w16cex:commentExtensible w16cex:durableId="24B63609" w16cex:dateUtc="2021-08-05T08:03:00Z"/>
-</w16cex:commentsExtensible>
-</file>
-
-<file path=word/commentsIds.xml><?xml version="1.0" encoding="utf-8"?>
-<w16cid:commentsIds xmlns:wpc="http://schemas.microsoft.com/office/word/2010/wordprocessingCanvas" xmlns:cx="http://schemas.microsoft.com/office/drawing/2014/chartex" xmlns:cx1="http://schemas.microsoft.com/office/drawing/2015/9/8/chartex" xmlns:cx2="http://schemas.microsoft.com/office/drawing/2015/10/21/chartex" xmlns:cx3="http://schemas.microsoft.com/office/drawing/2016/5/9/chartex" xmlns:cx4="http://schemas.microsoft.com/office/drawing/2016/5/10/chartex" xmlns:cx5="http://schemas.microsoft.com/office/drawing/2016/5/11/chartex" xmlns:cx6="http://schemas.microsoft.com/office/drawing/2016/5/12/chartex" xmlns:cx7="http://schemas.microsoft.com/office/drawing/2016/5/13/chartex" xmlns:cx8="http://schemas.microsoft.com/office/drawing/2016/5/14/chartex" xmlns:mc="http://schemas.openxmlformats.org/markup-compatibility/2006" xmlns:aink="http://schemas.microsoft.com/office/drawing/2016/ink" xmlns:am3d="http://schemas.microsoft.com/office/drawing/2017/model3d" xmlns:o="urn:schemas-microsoft-com:office:office" xmlns:r="http://schemas.openxmlformats.org/officeDocument/2006/relationships" xmlns:m="http://schemas.openxmlformats.org/officeDocument/2006/math" xmlns:v="urn:schemas-microsoft-com:vml" xmlns:wp14="http://schemas.microsoft.com/office/word/2010/wordprocessingDrawing" xmlns:wp="http://schemas.openxmlformats.org/drawingml/2006/wordprocessingDrawing" xmlns:w10="urn:schemas-microsoft-com:office:word" xmlns:w="http://schemas.openxmlformats.org/wordprocessingml/2006/main" xmlns:w14="http://schemas.microsoft.com/office/word/2010/wordml" xmlns:w15="http://schemas.microsoft.com/office/word/2012/wordml" xmlns:w16cex="http://schemas.microsoft.com/office/word/2018/wordml/cex" xmlns:w16cid="http://schemas.microsoft.com/office/word/2016/wordml/cid" xmlns:w16="http://schemas.microsoft.com/office/word/2018/wordml" xmlns:w16sdtdh="http://schemas.microsoft.com/office/word/2020/wordml/sdtdatahash" xmlns:w16se="http://schemas.microsoft.com/office/word/2015/wordml/symex" xmlns:wpg="http://schemas.microsoft.com/office/word/2010/wordprocessingGroup" xmlns:wpi="http://schemas.microsoft.com/office/word/2010/wordprocessingInk" xmlns:wne="http://schemas.microsoft.com/office/word/2006/wordml" xmlns:wps="http://schemas.microsoft.com/office/word/2010/wordprocessingShape" mc:Ignorable="w14 w15 w16se w16cid w16 w16cex w16sdtdh wp14">
-  <w16cid:commentId w16cid:paraId="19DE25FD" w16cid:durableId="24B63609"/>
-</w16cid:commentsIds>
-</file>
-
 <file path=word/endnotes.xml><?xml version="1.0" encoding="utf-8"?>
-<w:endnotes xmlns:wpc="http://schemas.microsoft.com/office/word/2010/wordprocessingCanvas" xmlns:cx="http://schemas.microsoft.com/office/drawing/2014/chartex" xmlns:cx1="http://schemas.microsoft.com/office/drawing/2015/9/8/chartex" xmlns:cx2="http://schemas.microsoft.com/office/drawing/2015/10/21/chartex" xmlns:cx3="http://schemas.microsoft.com/office/drawing/2016/5/9/chartex" xmlns:cx4="http://schemas.microsoft.com/office/drawing/2016/5/10/chartex" xmlns:cx5="http://schemas.microsoft.com/office/drawing/2016/5/11/chartex" xmlns:cx6="http://schemas.microsoft.com/office/drawing/2016/5/12/chartex" xmlns:cx7="http://schemas.microsoft.com/office/drawing/2016/5/13/chartex" xmlns:cx8="http://schemas.microsoft.com/office/drawing/2016/5/14/chartex" xmlns:mc="http://schemas.openxmlformats.org/markup-compatibility/2006" xmlns:aink="http://schemas.microsoft.com/office/drawing/2016/ink" xmlns:am3d="http://schemas.microsoft.com/office/drawing/2017/model3d" xmlns:o="urn:schemas-microsoft-com:office:office" xmlns:r="http://schemas.openxmlformats.org/officeDocument/2006/relationships" xmlns:m="http://schemas.openxmlformats.org/officeDocument/2006/math" xmlns:v="urn:schemas-microsoft-com:vml" xmlns:wp14="http://schemas.microsoft.com/office/word/2010/wordprocessingDrawing" xmlns:wp="http://schemas.openxmlformats.org/drawingml/2006/wordprocessingDrawing" xmlns:w10="urn:schemas-microsoft-com:office:word" xmlns:w="http://schemas.openxmlformats.org/wordprocessingml/2006/main" xmlns:w14="http://schemas.microsoft.com/office/word/2010/wordml" xmlns:w15="http://schemas.microsoft.com/office/word/2012/wordml" xmlns:w16cex="http://schemas.microsoft.com/office/word/2018/wordml/cex" xmlns:w16cid="http://schemas.microsoft.com/office/word/2016/wordml/cid" xmlns:w16="http://schemas.microsoft.com/office/word/2018/wordml" xmlns:w16sdtdh="http://schemas.microsoft.com/office/word/2020/wordml/sdtdatahash" xmlns:w16se="http://schemas.microsoft.com/office/word/2015/wordml/symex" xmlns:wpg="http://schemas.microsoft.com/office/word/2010/wordprocessingGroup" xmlns:wpi="http://schemas.microsoft.com/office/word/2010/wordprocessingInk" xmlns:wne="http://schemas.microsoft.com/office/word/2006/wordml" xmlns:wps="http://schemas.microsoft.com/office/word/2010/wordprocessingShape" mc:Ignorable="w14 w15 w16se w16cid w16 w16cex w16sdtdh wp14">
+<w:endnotes xmlns:wpc="http://schemas.microsoft.com/office/word/2010/wordprocessingCanvas" xmlns:cx="http://schemas.microsoft.com/office/drawing/2014/chartex" xmlns:cx1="http://schemas.microsoft.com/office/drawing/2015/9/8/chartex" xmlns:cx2="http://schemas.microsoft.com/office/drawing/2015/10/21/chartex" xmlns:cx3="http://schemas.microsoft.com/office/drawing/2016/5/9/chartex" xmlns:cx4="http://schemas.microsoft.com/office/drawing/2016/5/10/chartex" xmlns:cx5="http://schemas.microsoft.com/office/drawing/2016/5/11/chartex" xmlns:cx6="http://schemas.microsoft.com/office/drawing/2016/5/12/chartex" xmlns:cx7="http://schemas.microsoft.com/office/drawing/2016/5/13/chartex" xmlns:cx8="http://schemas.microsoft.com/office/drawing/2016/5/14/chartex" xmlns:mc="http://schemas.openxmlformats.org/markup-compatibility/2006" xmlns:aink="http://schemas.microsoft.com/office/drawing/2016/ink" xmlns:am3d="http://schemas.microsoft.com/office/drawing/2017/model3d" xmlns:o="urn:schemas-microsoft-com:office:office" xmlns:r="http://schemas.openxmlformats.org/officeDocument/2006/relationships" xmlns:m="http://schemas.openxmlformats.org/officeDocument/2006/math" xmlns:v="urn:schemas-microsoft-com:vml" xmlns:wp14="http://schemas.microsoft.com/office/word/2010/wordprocessingDrawing" xmlns:wp="http://schemas.openxmlformats.org/drawingml/2006/wordprocessingDrawing" xmlns:w10="urn:schemas-microsoft-com:office:word" xmlns:w="http://schemas.openxmlformats.org/wordprocessingml/2006/main" xmlns:w14="http://schemas.microsoft.com/office/word/2010/wordml" xmlns:w15="http://schemas.microsoft.com/office/word/2012/wordml" xmlns:w16cex="http://schemas.microsoft.com/office/word/2018/wordml/cex" xmlns:w16cid="http://schemas.microsoft.com/office/word/2016/wordml/cid" xmlns:w16="http://schemas.microsoft.com/office/word/2018/wordml" xmlns:w16se="http://schemas.microsoft.com/office/word/2015/wordml/symex" xmlns:wpg="http://schemas.microsoft.com/office/word/2010/wordprocessingGroup" xmlns:wpi="http://schemas.microsoft.com/office/word/2010/wordprocessingInk" xmlns:wne="http://schemas.microsoft.com/office/word/2006/wordml" xmlns:wps="http://schemas.microsoft.com/office/word/2010/wordprocessingShape" mc:Ignorable="w14 w15 w16se w16cid w16 w16cex wp14">
   <w:endnote w:type="separator" w:id="-1">
     <w:p>
       <w:pPr>
@@ -3658,7 +3236,7 @@
 </file>
 
 <file path=word/footnotes.xml><?xml version="1.0" encoding="utf-8"?>
-<w:footnotes xmlns:wpc="http://schemas.microsoft.com/office/word/2010/wordprocessingCanvas" xmlns:cx="http://schemas.microsoft.com/office/drawing/2014/chartex" xmlns:cx1="http://schemas.microsoft.com/office/drawing/2015/9/8/chartex" xmlns:cx2="http://schemas.microsoft.com/office/drawing/2015/10/21/chartex" xmlns:cx3="http://schemas.microsoft.com/office/drawing/2016/5/9/chartex" xmlns:cx4="http://schemas.microsoft.com/office/drawing/2016/5/10/chartex" xmlns:cx5="http://schemas.microsoft.com/office/drawing/2016/5/11/chartex" xmlns:cx6="http://schemas.microsoft.com/office/drawing/2016/5/12/chartex" xmlns:cx7="http://schemas.microsoft.com/office/drawing/2016/5/13/chartex" xmlns:cx8="http://schemas.microsoft.com/office/drawing/2016/5/14/chartex" xmlns:mc="http://schemas.openxmlformats.org/markup-compatibility/2006" xmlns:aink="http://schemas.microsoft.com/office/drawing/2016/ink" xmlns:am3d="http://schemas.microsoft.com/office/drawing/2017/model3d" xmlns:o="urn:schemas-microsoft-com:office:office" xmlns:r="http://schemas.openxmlformats.org/officeDocument/2006/relationships" xmlns:m="http://schemas.openxmlformats.org/officeDocument/2006/math" xmlns:v="urn:schemas-microsoft-com:vml" xmlns:wp14="http://schemas.microsoft.com/office/word/2010/wordprocessingDrawing" xmlns:wp="http://schemas.openxmlformats.org/drawingml/2006/wordprocessingDrawing" xmlns:w10="urn:schemas-microsoft-com:office:word" xmlns:w="http://schemas.openxmlformats.org/wordprocessingml/2006/main" xmlns:w14="http://schemas.microsoft.com/office/word/2010/wordml" xmlns:w15="http://schemas.microsoft.com/office/word/2012/wordml" xmlns:w16cex="http://schemas.microsoft.com/office/word/2018/wordml/cex" xmlns:w16cid="http://schemas.microsoft.com/office/word/2016/wordml/cid" xmlns:w16="http://schemas.microsoft.com/office/word/2018/wordml" xmlns:w16sdtdh="http://schemas.microsoft.com/office/word/2020/wordml/sdtdatahash" xmlns:w16se="http://schemas.microsoft.com/office/word/2015/wordml/symex" xmlns:wpg="http://schemas.microsoft.com/office/word/2010/wordprocessingGroup" xmlns:wpi="http://schemas.microsoft.com/office/word/2010/wordprocessingInk" xmlns:wne="http://schemas.microsoft.com/office/word/2006/wordml" xmlns:wps="http://schemas.microsoft.com/office/word/2010/wordprocessingShape" mc:Ignorable="w14 w15 w16se w16cid w16 w16cex w16sdtdh wp14">
+<w:footnotes xmlns:wpc="http://schemas.microsoft.com/office/word/2010/wordprocessingCanvas" xmlns:cx="http://schemas.microsoft.com/office/drawing/2014/chartex" xmlns:cx1="http://schemas.microsoft.com/office/drawing/2015/9/8/chartex" xmlns:cx2="http://schemas.microsoft.com/office/drawing/2015/10/21/chartex" xmlns:cx3="http://schemas.microsoft.com/office/drawing/2016/5/9/chartex" xmlns:cx4="http://schemas.microsoft.com/office/drawing/2016/5/10/chartex" xmlns:cx5="http://schemas.microsoft.com/office/drawing/2016/5/11/chartex" xmlns:cx6="http://schemas.microsoft.com/office/drawing/2016/5/12/chartex" xmlns:cx7="http://schemas.microsoft.com/office/drawing/2016/5/13/chartex" xmlns:cx8="http://schemas.microsoft.com/office/drawing/2016/5/14/chartex" xmlns:mc="http://schemas.openxmlformats.org/markup-compatibility/2006" xmlns:aink="http://schemas.microsoft.com/office/drawing/2016/ink" xmlns:am3d="http://schemas.microsoft.com/office/drawing/2017/model3d" xmlns:o="urn:schemas-microsoft-com:office:office" xmlns:r="http://schemas.openxmlformats.org/officeDocument/2006/relationships" xmlns:m="http://schemas.openxmlformats.org/officeDocument/2006/math" xmlns:v="urn:schemas-microsoft-com:vml" xmlns:wp14="http://schemas.microsoft.com/office/word/2010/wordprocessingDrawing" xmlns:wp="http://schemas.openxmlformats.org/drawingml/2006/wordprocessingDrawing" xmlns:w10="urn:schemas-microsoft-com:office:word" xmlns:w="http://schemas.openxmlformats.org/wordprocessingml/2006/main" xmlns:w14="http://schemas.microsoft.com/office/word/2010/wordml" xmlns:w15="http://schemas.microsoft.com/office/word/2012/wordml" xmlns:w16cex="http://schemas.microsoft.com/office/word/2018/wordml/cex" xmlns:w16cid="http://schemas.microsoft.com/office/word/2016/wordml/cid" xmlns:w16="http://schemas.microsoft.com/office/word/2018/wordml" xmlns:w16se="http://schemas.microsoft.com/office/word/2015/wordml/symex" xmlns:wpg="http://schemas.microsoft.com/office/word/2010/wordprocessingGroup" xmlns:wpi="http://schemas.microsoft.com/office/word/2010/wordprocessingInk" xmlns:wne="http://schemas.microsoft.com/office/word/2006/wordml" xmlns:wps="http://schemas.microsoft.com/office/word/2010/wordprocessingShape" mc:Ignorable="w14 w15 w16se w16cid w16 w16cex wp14">
   <w:footnote w:type="separator" w:id="-1">
     <w:p>
       <w:pPr>
@@ -3683,7 +3261,7 @@
 </file>
 
 <file path=word/numbering.xml><?xml version="1.0" encoding="utf-8"?>
-<w:numbering xmlns:wpc="http://schemas.microsoft.com/office/word/2010/wordprocessingCanvas" xmlns:cx="http://schemas.microsoft.com/office/drawing/2014/chartex" xmlns:cx1="http://schemas.microsoft.com/office/drawing/2015/9/8/chartex" xmlns:cx2="http://schemas.microsoft.com/office/drawing/2015/10/21/chartex" xmlns:cx3="http://schemas.microsoft.com/office/drawing/2016/5/9/chartex" xmlns:cx4="http://schemas.microsoft.com/office/drawing/2016/5/10/chartex" xmlns:cx5="http://schemas.microsoft.com/office/drawing/2016/5/11/chartex" xmlns:cx6="http://schemas.microsoft.com/office/drawing/2016/5/12/chartex" xmlns:cx7="http://schemas.microsoft.com/office/drawing/2016/5/13/chartex" xmlns:cx8="http://schemas.microsoft.com/office/drawing/2016/5/14/chartex" xmlns:mc="http://schemas.openxmlformats.org/markup-compatibility/2006" xmlns:aink="http://schemas.microsoft.com/office/drawing/2016/ink" xmlns:am3d="http://schemas.microsoft.com/office/drawing/2017/model3d" xmlns:o="urn:schemas-microsoft-com:office:office" xmlns:r="http://schemas.openxmlformats.org/officeDocument/2006/relationships" xmlns:m="http://schemas.openxmlformats.org/officeDocument/2006/math" xmlns:v="urn:schemas-microsoft-com:vml" xmlns:wp14="http://schemas.microsoft.com/office/word/2010/wordprocessingDrawing" xmlns:wp="http://schemas.openxmlformats.org/drawingml/2006/wordprocessingDrawing" xmlns:w10="urn:schemas-microsoft-com:office:word" xmlns:w="http://schemas.openxmlformats.org/wordprocessingml/2006/main" xmlns:w14="http://schemas.microsoft.com/office/word/2010/wordml" xmlns:w15="http://schemas.microsoft.com/office/word/2012/wordml" xmlns:w16cex="http://schemas.microsoft.com/office/word/2018/wordml/cex" xmlns:w16cid="http://schemas.microsoft.com/office/word/2016/wordml/cid" xmlns:w16="http://schemas.microsoft.com/office/word/2018/wordml" xmlns:w16sdtdh="http://schemas.microsoft.com/office/word/2020/wordml/sdtdatahash" xmlns:w16se="http://schemas.microsoft.com/office/word/2015/wordml/symex" xmlns:wpg="http://schemas.microsoft.com/office/word/2010/wordprocessingGroup" xmlns:wpi="http://schemas.microsoft.com/office/word/2010/wordprocessingInk" xmlns:wne="http://schemas.microsoft.com/office/word/2006/wordml" xmlns:wps="http://schemas.microsoft.com/office/word/2010/wordprocessingShape" mc:Ignorable="w14 w15 w16se w16cid w16 w16cex w16sdtdh wp14">
+<w:numbering xmlns:wpc="http://schemas.microsoft.com/office/word/2010/wordprocessingCanvas" xmlns:cx="http://schemas.microsoft.com/office/drawing/2014/chartex" xmlns:cx1="http://schemas.microsoft.com/office/drawing/2015/9/8/chartex" xmlns:cx2="http://schemas.microsoft.com/office/drawing/2015/10/21/chartex" xmlns:cx3="http://schemas.microsoft.com/office/drawing/2016/5/9/chartex" xmlns:cx4="http://schemas.microsoft.com/office/drawing/2016/5/10/chartex" xmlns:cx5="http://schemas.microsoft.com/office/drawing/2016/5/11/chartex" xmlns:cx6="http://schemas.microsoft.com/office/drawing/2016/5/12/chartex" xmlns:cx7="http://schemas.microsoft.com/office/drawing/2016/5/13/chartex" xmlns:cx8="http://schemas.microsoft.com/office/drawing/2016/5/14/chartex" xmlns:mc="http://schemas.openxmlformats.org/markup-compatibility/2006" xmlns:aink="http://schemas.microsoft.com/office/drawing/2016/ink" xmlns:am3d="http://schemas.microsoft.com/office/drawing/2017/model3d" xmlns:o="urn:schemas-microsoft-com:office:office" xmlns:r="http://schemas.openxmlformats.org/officeDocument/2006/relationships" xmlns:m="http://schemas.openxmlformats.org/officeDocument/2006/math" xmlns:v="urn:schemas-microsoft-com:vml" xmlns:wp14="http://schemas.microsoft.com/office/word/2010/wordprocessingDrawing" xmlns:wp="http://schemas.openxmlformats.org/drawingml/2006/wordprocessingDrawing" xmlns:w10="urn:schemas-microsoft-com:office:word" xmlns:w="http://schemas.openxmlformats.org/wordprocessingml/2006/main" xmlns:w14="http://schemas.microsoft.com/office/word/2010/wordml" xmlns:w15="http://schemas.microsoft.com/office/word/2012/wordml" xmlns:w16cex="http://schemas.microsoft.com/office/word/2018/wordml/cex" xmlns:w16cid="http://schemas.microsoft.com/office/word/2016/wordml/cid" xmlns:w16="http://schemas.microsoft.com/office/word/2018/wordml" xmlns:w16se="http://schemas.microsoft.com/office/word/2015/wordml/symex" xmlns:wpg="http://schemas.microsoft.com/office/word/2010/wordprocessingGroup" xmlns:wpi="http://schemas.microsoft.com/office/word/2010/wordprocessingInk" xmlns:wne="http://schemas.microsoft.com/office/word/2006/wordml" xmlns:wps="http://schemas.microsoft.com/office/word/2010/wordprocessingShape" mc:Ignorable="w14 w15 w16se w16cid w16 w16cex wp14">
   <w:abstractNum w:abstractNumId="0" w15:restartNumberingAfterBreak="0">
     <w:nsid w:val="08B81FAB"/>
     <w:multiLevelType w:val="multilevel"/>
@@ -3844,9 +3422,9 @@
       <w:lvlJc w:val="left"/>
       <w:pPr>
         <w:tabs>
-          <w:tab w:val="num" w:pos="720"/>
-        </w:tabs>
-        <w:ind w:left="720" w:hanging="360"/>
+          <w:tab w:val="num" w:pos="-768"/>
+        </w:tabs>
+        <w:ind w:left="-768" w:hanging="360"/>
       </w:pPr>
       <w:rPr>
         <w:rFonts w:ascii="Symbol" w:hAnsi="Symbol" w:hint="default"/>
@@ -3860,9 +3438,9 @@
       <w:lvlJc w:val="left"/>
       <w:pPr>
         <w:tabs>
-          <w:tab w:val="num" w:pos="1440"/>
-        </w:tabs>
-        <w:ind w:left="1440" w:hanging="360"/>
+          <w:tab w:val="num" w:pos="-48"/>
+        </w:tabs>
+        <w:ind w:left="-48" w:hanging="360"/>
       </w:pPr>
       <w:rPr>
         <w:rFonts w:ascii="Symbol" w:hAnsi="Symbol" w:hint="default"/>
@@ -3876,9 +3454,9 @@
       <w:lvlJc w:val="left"/>
       <w:pPr>
         <w:tabs>
-          <w:tab w:val="num" w:pos="2160"/>
-        </w:tabs>
-        <w:ind w:left="2160" w:hanging="360"/>
+          <w:tab w:val="num" w:pos="672"/>
+        </w:tabs>
+        <w:ind w:left="672" w:hanging="360"/>
       </w:pPr>
       <w:rPr>
         <w:rFonts w:ascii="Symbol" w:hAnsi="Symbol" w:hint="default"/>
@@ -3892,9 +3470,9 @@
       <w:lvlJc w:val="left"/>
       <w:pPr>
         <w:tabs>
-          <w:tab w:val="num" w:pos="2880"/>
-        </w:tabs>
-        <w:ind w:left="2880" w:hanging="360"/>
+          <w:tab w:val="num" w:pos="1392"/>
+        </w:tabs>
+        <w:ind w:left="1392" w:hanging="360"/>
       </w:pPr>
       <w:rPr>
         <w:rFonts w:ascii="Symbol" w:hAnsi="Symbol" w:hint="default"/>
@@ -3908,9 +3486,9 @@
       <w:lvlJc w:val="left"/>
       <w:pPr>
         <w:tabs>
-          <w:tab w:val="num" w:pos="3600"/>
-        </w:tabs>
-        <w:ind w:left="3600" w:hanging="360"/>
+          <w:tab w:val="num" w:pos="2112"/>
+        </w:tabs>
+        <w:ind w:left="2112" w:hanging="360"/>
       </w:pPr>
       <w:rPr>
         <w:rFonts w:ascii="Symbol" w:hAnsi="Symbol" w:hint="default"/>
@@ -3924,9 +3502,9 @@
       <w:lvlJc w:val="left"/>
       <w:pPr>
         <w:tabs>
-          <w:tab w:val="num" w:pos="4320"/>
-        </w:tabs>
-        <w:ind w:left="4320" w:hanging="360"/>
+          <w:tab w:val="num" w:pos="2832"/>
+        </w:tabs>
+        <w:ind w:left="2832" w:hanging="360"/>
       </w:pPr>
       <w:rPr>
         <w:rFonts w:ascii="Symbol" w:hAnsi="Symbol" w:hint="default"/>
@@ -3940,9 +3518,9 @@
       <w:lvlJc w:val="left"/>
       <w:pPr>
         <w:tabs>
-          <w:tab w:val="num" w:pos="5040"/>
-        </w:tabs>
-        <w:ind w:left="5040" w:hanging="360"/>
+          <w:tab w:val="num" w:pos="3552"/>
+        </w:tabs>
+        <w:ind w:left="3552" w:hanging="360"/>
       </w:pPr>
       <w:rPr>
         <w:rFonts w:ascii="Symbol" w:hAnsi="Symbol" w:hint="default"/>
@@ -3956,9 +3534,9 @@
       <w:lvlJc w:val="left"/>
       <w:pPr>
         <w:tabs>
-          <w:tab w:val="num" w:pos="5760"/>
-        </w:tabs>
-        <w:ind w:left="5760" w:hanging="360"/>
+          <w:tab w:val="num" w:pos="4272"/>
+        </w:tabs>
+        <w:ind w:left="4272" w:hanging="360"/>
       </w:pPr>
       <w:rPr>
         <w:rFonts w:ascii="Symbol" w:hAnsi="Symbol" w:hint="default"/>
@@ -3972,9 +3550,9 @@
       <w:lvlJc w:val="left"/>
       <w:pPr>
         <w:tabs>
-          <w:tab w:val="num" w:pos="6480"/>
-        </w:tabs>
-        <w:ind w:left="6480" w:hanging="360"/>
+          <w:tab w:val="num" w:pos="4992"/>
+        </w:tabs>
+        <w:ind w:left="4992" w:hanging="360"/>
       </w:pPr>
       <w:rPr>
         <w:rFonts w:ascii="Symbol" w:hAnsi="Symbol" w:hint="default"/>
@@ -4751,16 +4329,8 @@
 </w:numbering>
 </file>
 
-<file path=word/people.xml><?xml version="1.0" encoding="utf-8"?>
-<w15:people xmlns:wpc="http://schemas.microsoft.com/office/word/2010/wordprocessingCanvas" xmlns:cx="http://schemas.microsoft.com/office/drawing/2014/chartex" xmlns:cx1="http://schemas.microsoft.com/office/drawing/2015/9/8/chartex" xmlns:cx2="http://schemas.microsoft.com/office/drawing/2015/10/21/chartex" xmlns:cx3="http://schemas.microsoft.com/office/drawing/2016/5/9/chartex" xmlns:cx4="http://schemas.microsoft.com/office/drawing/2016/5/10/chartex" xmlns:cx5="http://schemas.microsoft.com/office/drawing/2016/5/11/chartex" xmlns:cx6="http://schemas.microsoft.com/office/drawing/2016/5/12/chartex" xmlns:cx7="http://schemas.microsoft.com/office/drawing/2016/5/13/chartex" xmlns:cx8="http://schemas.microsoft.com/office/drawing/2016/5/14/chartex" xmlns:mc="http://schemas.openxmlformats.org/markup-compatibility/2006" xmlns:aink="http://schemas.microsoft.com/office/drawing/2016/ink" xmlns:am3d="http://schemas.microsoft.com/office/drawing/2017/model3d" xmlns:o="urn:schemas-microsoft-com:office:office" xmlns:r="http://schemas.openxmlformats.org/officeDocument/2006/relationships" xmlns:m="http://schemas.openxmlformats.org/officeDocument/2006/math" xmlns:v="urn:schemas-microsoft-com:vml" xmlns:wp14="http://schemas.microsoft.com/office/word/2010/wordprocessingDrawing" xmlns:wp="http://schemas.openxmlformats.org/drawingml/2006/wordprocessingDrawing" xmlns:w10="urn:schemas-microsoft-com:office:word" xmlns:w="http://schemas.openxmlformats.org/wordprocessingml/2006/main" xmlns:w14="http://schemas.microsoft.com/office/word/2010/wordml" xmlns:w15="http://schemas.microsoft.com/office/word/2012/wordml" xmlns:w16cex="http://schemas.microsoft.com/office/word/2018/wordml/cex" xmlns:w16cid="http://schemas.microsoft.com/office/word/2016/wordml/cid" xmlns:w16="http://schemas.microsoft.com/office/word/2018/wordml" xmlns:w16sdtdh="http://schemas.microsoft.com/office/word/2020/wordml/sdtdatahash" xmlns:w16se="http://schemas.microsoft.com/office/word/2015/wordml/symex" xmlns:wpg="http://schemas.microsoft.com/office/word/2010/wordprocessingGroup" xmlns:wpi="http://schemas.microsoft.com/office/word/2010/wordprocessingInk" xmlns:wne="http://schemas.microsoft.com/office/word/2006/wordml" xmlns:wps="http://schemas.microsoft.com/office/word/2010/wordprocessingShape" mc:Ignorable="w14 w15 w16se w16cid w16 w16cex w16sdtdh wp14">
-  <w15:person w15:author="Stian Furu">
-    <w15:presenceInfo w15:providerId="None" w15:userId="Stian Furu"/>
-  </w15:person>
-</w15:people>
-</file>
-
 <file path=word/styles.xml><?xml version="1.0" encoding="utf-8"?>
-<w:styles xmlns:mc="http://schemas.openxmlformats.org/markup-compatibility/2006" xmlns:r="http://schemas.openxmlformats.org/officeDocument/2006/relationships" xmlns:w="http://schemas.openxmlformats.org/wordprocessingml/2006/main" xmlns:w14="http://schemas.microsoft.com/office/word/2010/wordml" xmlns:w15="http://schemas.microsoft.com/office/word/2012/wordml" xmlns:w16cex="http://schemas.microsoft.com/office/word/2018/wordml/cex" xmlns:w16cid="http://schemas.microsoft.com/office/word/2016/wordml/cid" xmlns:w16="http://schemas.microsoft.com/office/word/2018/wordml" xmlns:w16sdtdh="http://schemas.microsoft.com/office/word/2020/wordml/sdtdatahash" xmlns:w16se="http://schemas.microsoft.com/office/word/2015/wordml/symex" mc:Ignorable="w14 w15 w16se w16cid w16 w16cex w16sdtdh">
+<w:styles xmlns:mc="http://schemas.openxmlformats.org/markup-compatibility/2006" xmlns:r="http://schemas.openxmlformats.org/officeDocument/2006/relationships" xmlns:w="http://schemas.openxmlformats.org/wordprocessingml/2006/main" xmlns:w14="http://schemas.microsoft.com/office/word/2010/wordml" xmlns:w15="http://schemas.microsoft.com/office/word/2012/wordml" xmlns:w16cex="http://schemas.microsoft.com/office/word/2018/wordml/cex" xmlns:w16cid="http://schemas.microsoft.com/office/word/2016/wordml/cid" xmlns:w16="http://schemas.microsoft.com/office/word/2018/wordml" xmlns:w16se="http://schemas.microsoft.com/office/word/2015/wordml/symex" mc:Ignorable="w14 w15 w16se w16cid w16 w16cex">
   <w:docDefaults>
     <w:rPrDefault>
       <w:rPr>
@@ -5158,13 +4728,13 @@
     <w:name w:val="Normal"/>
     <w:qFormat/>
   </w:style>
-  <w:style w:type="character" w:default="1" w:styleId="Standardskriftforavsnitt">
+  <w:style w:type="character" w:default="1" w:styleId="DefaultParagraphFont">
     <w:name w:val="Default Paragraph Font"/>
     <w:uiPriority w:val="1"/>
     <w:semiHidden/>
     <w:unhideWhenUsed/>
   </w:style>
-  <w:style w:type="table" w:default="1" w:styleId="Vanligtabell">
+  <w:style w:type="table" w:default="1" w:styleId="TableNormal">
     <w:name w:val="Normal Table"/>
     <w:uiPriority w:val="99"/>
     <w:semiHidden/>
@@ -5179,7 +4749,7 @@
       </w:tblCellMar>
     </w:tblPr>
   </w:style>
-  <w:style w:type="numbering" w:default="1" w:styleId="Ingenliste">
+  <w:style w:type="numbering" w:default="1" w:styleId="NoList">
     <w:name w:val="No List"/>
     <w:uiPriority w:val="99"/>
     <w:semiHidden/>
@@ -5201,32 +4771,32 @@
   </w:style>
   <w:style w:type="character" w:customStyle="1" w:styleId="normaltextrun">
     <w:name w:val="normaltextrun"/>
-    <w:basedOn w:val="Standardskriftforavsnitt"/>
+    <w:basedOn w:val="DefaultParagraphFont"/>
     <w:rsid w:val="00735E19"/>
   </w:style>
   <w:style w:type="character" w:customStyle="1" w:styleId="eop">
     <w:name w:val="eop"/>
-    <w:basedOn w:val="Standardskriftforavsnitt"/>
+    <w:basedOn w:val="DefaultParagraphFont"/>
     <w:rsid w:val="00735E19"/>
   </w:style>
   <w:style w:type="character" w:customStyle="1" w:styleId="spellingerror">
     <w:name w:val="spellingerror"/>
-    <w:basedOn w:val="Standardskriftforavsnitt"/>
+    <w:basedOn w:val="DefaultParagraphFont"/>
     <w:rsid w:val="00735E19"/>
   </w:style>
   <w:style w:type="character" w:customStyle="1" w:styleId="scxw83588103">
     <w:name w:val="scxw83588103"/>
-    <w:basedOn w:val="Standardskriftforavsnitt"/>
+    <w:basedOn w:val="DefaultParagraphFont"/>
     <w:rsid w:val="00735E19"/>
   </w:style>
   <w:style w:type="character" w:customStyle="1" w:styleId="pagebreaktextspan">
     <w:name w:val="pagebreaktextspan"/>
-    <w:basedOn w:val="Standardskriftforavsnitt"/>
+    <w:basedOn w:val="DefaultParagraphFont"/>
     <w:rsid w:val="00735E19"/>
   </w:style>
-  <w:style w:type="character" w:styleId="Merknadsreferanse">
+  <w:style w:type="character" w:styleId="CommentReference">
     <w:name w:val="annotation reference"/>
-    <w:basedOn w:val="Standardskriftforavsnitt"/>
+    <w:basedOn w:val="DefaultParagraphFont"/>
     <w:uiPriority w:val="99"/>
     <w:semiHidden/>
     <w:unhideWhenUsed/>
@@ -5236,10 +4806,10 @@
       <w:szCs w:val="16"/>
     </w:rPr>
   </w:style>
-  <w:style w:type="paragraph" w:styleId="Merknadstekst">
+  <w:style w:type="paragraph" w:styleId="CommentText">
     <w:name w:val="annotation text"/>
     <w:basedOn w:val="Normal"/>
-    <w:link w:val="MerknadstekstTegn"/>
+    <w:link w:val="CommentTextChar"/>
     <w:uiPriority w:val="99"/>
     <w:semiHidden/>
     <w:unhideWhenUsed/>
@@ -5252,10 +4822,10 @@
       <w:szCs w:val="20"/>
     </w:rPr>
   </w:style>
-  <w:style w:type="character" w:customStyle="1" w:styleId="MerknadstekstTegn">
-    <w:name w:val="Merknadstekst Tegn"/>
-    <w:basedOn w:val="Standardskriftforavsnitt"/>
-    <w:link w:val="Merknadstekst"/>
+  <w:style w:type="character" w:customStyle="1" w:styleId="CommentTextChar">
+    <w:name w:val="Comment Text Char"/>
+    <w:basedOn w:val="DefaultParagraphFont"/>
+    <w:link w:val="CommentText"/>
     <w:uiPriority w:val="99"/>
     <w:semiHidden/>
     <w:rsid w:val="00A21F12"/>
@@ -5264,11 +4834,11 @@
       <w:szCs w:val="20"/>
     </w:rPr>
   </w:style>
-  <w:style w:type="paragraph" w:styleId="Kommentaremne">
+  <w:style w:type="paragraph" w:styleId="CommentSubject">
     <w:name w:val="annotation subject"/>
-    <w:basedOn w:val="Merknadstekst"/>
-    <w:next w:val="Merknadstekst"/>
-    <w:link w:val="KommentaremneTegn"/>
+    <w:basedOn w:val="CommentText"/>
+    <w:next w:val="CommentText"/>
+    <w:link w:val="CommentSubjectChar"/>
     <w:uiPriority w:val="99"/>
     <w:semiHidden/>
     <w:unhideWhenUsed/>
@@ -5278,10 +4848,10 @@
       <w:bCs/>
     </w:rPr>
   </w:style>
-  <w:style w:type="character" w:customStyle="1" w:styleId="KommentaremneTegn">
-    <w:name w:val="Kommentaremne Tegn"/>
-    <w:basedOn w:val="MerknadstekstTegn"/>
-    <w:link w:val="Kommentaremne"/>
+  <w:style w:type="character" w:customStyle="1" w:styleId="CommentSubjectChar">
+    <w:name w:val="Comment Subject Char"/>
+    <w:basedOn w:val="CommentTextChar"/>
+    <w:link w:val="CommentSubject"/>
     <w:uiPriority w:val="99"/>
     <w:semiHidden/>
     <w:rsid w:val="00A21F12"/>

</xml_diff>